<commit_message>
work done on bostonhousing and titanic exercise
</commit_message>
<xml_diff>
--- a/PersonalDevelopmentReport.docx
+++ b/PersonalDevelopmentReport.docx
@@ -5,7 +5,7 @@
     <w:p>
       <w:pPr>
         <w:pStyle w:val="Title"/>
-        <w:jc w:val="center"/>
+        <w:jc w:val="both"/>
         <w:rPr>
           <w:rFonts w:asciiTheme="minorHAnsi" w:hAnsiTheme="minorHAnsi"/>
         </w:rPr>
@@ -20,14 +20,24 @@
         <w:rPr>
           <w:rFonts w:asciiTheme="minorHAnsi" w:hAnsiTheme="minorHAnsi"/>
         </w:rPr>
-        <w:tab/>
+        <w:t xml:space="preserve">   </w:t>
+      </w:r>
+      <w:r>
+        <w:rPr>
+          <w:rFonts w:asciiTheme="minorHAnsi" w:hAnsiTheme="minorHAnsi"/>
+        </w:rPr>
         <w:t>Development</w:t>
       </w:r>
       <w:r>
         <w:rPr>
           <w:rFonts w:asciiTheme="minorHAnsi" w:hAnsiTheme="minorHAnsi"/>
         </w:rPr>
-        <w:tab/>
+        <w:t xml:space="preserve"> </w:t>
+      </w:r>
+      <w:r>
+        <w:rPr>
+          <w:rFonts w:asciiTheme="minorHAnsi" w:hAnsiTheme="minorHAnsi"/>
+        </w:rPr>
         <w:t>Report</w:t>
       </w:r>
     </w:p>
@@ -91,11 +101,6 @@
           <w:rStyle w:val="IntenseEmphasis"/>
         </w:rPr>
         <w:tab/>
-      </w:r>
-      <w:r>
-        <w:rPr>
-          <w:rStyle w:val="IntenseEmphasis"/>
-        </w:rPr>
         <w:t>Mateusz Mierzejek</w:t>
       </w:r>
       <w:r>
@@ -161,7 +166,10 @@
     <w:sdt>
       <w:sdtPr>
         <w:rPr>
-          <w:rFonts w:asciiTheme="minorHAnsi" w:hAnsiTheme="minorHAnsi"/>
+          <w:rFonts w:asciiTheme="minorHAnsi" w:eastAsiaTheme="minorEastAsia" w:hAnsiTheme="minorHAnsi" w:cstheme="minorBidi"/>
+          <w:color w:val="auto"/>
+          <w:sz w:val="21"/>
+          <w:szCs w:val="21"/>
         </w:rPr>
         <w:id w:val="-1821876248"/>
         <w:docPartObj>
@@ -171,13 +179,9 @@
       </w:sdtPr>
       <w:sdtEndPr>
         <w:rPr>
-          <w:rFonts w:eastAsiaTheme="minorEastAsia" w:cstheme="minorBidi"/>
           <w:b/>
           <w:bCs/>
           <w:noProof/>
-          <w:color w:val="auto"/>
-          <w:sz w:val="21"/>
-          <w:szCs w:val="21"/>
         </w:rPr>
       </w:sdtEndPr>
       <w:sdtContent>
@@ -1334,17 +1338,22 @@
     </w:p>
     <w:p>
       <w:r>
-        <w:t xml:space="preserve">Without any previous knowledge of how to start with an AI project, I began with the </w:t>
-      </w:r>
-      <w:r>
-        <w:rPr>
-          <w:i/>
-          <w:iCs/>
-        </w:rPr>
-        <w:t>Boston Housing Data Analysis</w:t>
-      </w:r>
-      <w:r>
-        <w:t>. To get a better understanding of the field, and way of work I followed the steps from Kaggle. The collection had to be checked and any nullable datapoints, outliers or correlated features had to be deleted.</w:t>
+        <w:t>C</w:t>
+      </w:r>
+      <w:r>
+        <w:t>heck</w:t>
+      </w:r>
+      <w:r>
+        <w:t>ing the Bosting Housing Analysis data on</w:t>
+      </w:r>
+      <w:r>
+        <w:t xml:space="preserve"> any nullable datapoints, outliers or correlated features </w:t>
+      </w:r>
+      <w:r>
+        <w:t>that can have an impact on the accuracy of the model</w:t>
+      </w:r>
+      <w:r>
+        <w:t>.</w:t>
       </w:r>
       <w:r>
         <w:t xml:space="preserve"> For instance, using </w:t>
@@ -1434,85 +1443,7 @@
           <w:i w:val="0"/>
           <w:iCs w:val="0"/>
         </w:rPr>
-        <w:t xml:space="preserve">I have followed the steps from an exercise related to the </w:t>
-      </w:r>
-      <w:r>
-        <w:rPr>
-          <w:rStyle w:val="IntenseEmphasis"/>
-          <w:b w:val="0"/>
-          <w:bCs w:val="0"/>
-        </w:rPr>
-        <w:t>Prediction</w:t>
-      </w:r>
-      <w:r>
-        <w:rPr>
-          <w:rStyle w:val="IntenseEmphasis"/>
-          <w:b w:val="0"/>
-          <w:bCs w:val="0"/>
-          <w:i w:val="0"/>
-          <w:iCs w:val="0"/>
-        </w:rPr>
-        <w:t xml:space="preserve"> phase. And managed to train my first model using </w:t>
-      </w:r>
-      <w:r>
-        <w:rPr>
-          <w:rStyle w:val="IntenseEmphasis"/>
-          <w:b w:val="0"/>
-          <w:bCs w:val="0"/>
-        </w:rPr>
-        <w:t xml:space="preserve">Machine </w:t>
-      </w:r>
-      <w:r>
-        <w:rPr>
-          <w:rStyle w:val="IntenseEmphasis"/>
-          <w:b w:val="0"/>
-          <w:bCs w:val="0"/>
-        </w:rPr>
-        <w:t>Learning</w:t>
-      </w:r>
-      <w:r>
-        <w:rPr>
-          <w:rStyle w:val="IntenseEmphasis"/>
-          <w:b w:val="0"/>
-          <w:bCs w:val="0"/>
-        </w:rPr>
-        <w:t xml:space="preserve"> </w:t>
-      </w:r>
-      <w:r>
-        <w:rPr>
-          <w:rStyle w:val="IntenseEmphasis"/>
-          <w:b w:val="0"/>
-          <w:bCs w:val="0"/>
-        </w:rPr>
-        <w:t>This</w:t>
-      </w:r>
-      <w:r>
-        <w:rPr>
-          <w:rStyle w:val="IntenseEmphasis"/>
-          <w:b w:val="0"/>
-          <w:bCs w:val="0"/>
-          <w:i w:val="0"/>
-          <w:iCs w:val="0"/>
-        </w:rPr>
-        <w:t xml:space="preserve"> step takes place before </w:t>
-      </w:r>
-      <w:r>
-        <w:rPr>
-          <w:rStyle w:val="IntenseEmphasis"/>
-          <w:b w:val="0"/>
-          <w:bCs w:val="0"/>
-        </w:rPr>
-        <w:t>Data Preparation</w:t>
-      </w:r>
-      <w:r>
-        <w:rPr>
-          <w:rStyle w:val="IntenseEmphasis"/>
-          <w:b w:val="0"/>
-          <w:bCs w:val="0"/>
-          <w:i w:val="0"/>
-          <w:iCs w:val="0"/>
-        </w:rPr>
-        <w:t xml:space="preserve"> but during projects these two are closely related. You can not do one without the other. </w:t>
+        <w:t>When working on the exercise I frequently looked up methods and terms. I applied this new knowledge and managed to prepare data for the training of a machine learning algorithm.</w:t>
       </w:r>
     </w:p>
     <w:p>
@@ -2174,7 +2105,7 @@
           <w:sz w:val="22"/>
           <w:szCs w:val="22"/>
         </w:rPr>
-        <w:t>in regard to</w:t>
+        <w:t>regarding</w:t>
       </w:r>
       <w:r>
         <w:rPr>
@@ -2437,7 +2368,25 @@
           <w:sz w:val="28"/>
           <w:szCs w:val="28"/>
         </w:rPr>
-        <w:t>to address your audience considering your role, your audience and the medium to convey your message regarding the </w:t>
+        <w:t xml:space="preserve">to address your audience considering your role, your </w:t>
+      </w:r>
+      <w:r>
+        <w:rPr>
+          <w:rFonts w:eastAsia="Times New Roman" w:cs="Helvetica"/>
+          <w:color w:val="2D3B45"/>
+          <w:sz w:val="28"/>
+          <w:szCs w:val="28"/>
+        </w:rPr>
+        <w:t>audience,</w:t>
+      </w:r>
+      <w:r>
+        <w:rPr>
+          <w:rFonts w:eastAsia="Times New Roman" w:cs="Helvetica"/>
+          <w:color w:val="2D3B45"/>
+          <w:sz w:val="28"/>
+          <w:szCs w:val="28"/>
+        </w:rPr>
+        <w:t xml:space="preserve"> and the medium to convey your message regarding the </w:t>
       </w:r>
       <w:r>
         <w:rPr>
@@ -2529,7 +2478,27 @@
           <w:sz w:val="22"/>
           <w:szCs w:val="22"/>
         </w:rPr>
-        <w:t>means reporting and/or presenting the approach, process or outcomes of a data analysis in a methodologically sound way. You can reflect on the effect of your communication and based on that reflection you define steppingstones ahead on the task, on the role and on the projected results.</w:t>
+        <w:t xml:space="preserve">means reporting and/or presenting the approach, </w:t>
+      </w:r>
+      <w:proofErr w:type="gramStart"/>
+      <w:r>
+        <w:rPr>
+          <w:rFonts w:eastAsia="Times New Roman" w:cs="Helvetica"/>
+          <w:color w:val="2D3B45"/>
+          <w:sz w:val="22"/>
+          <w:szCs w:val="22"/>
+        </w:rPr>
+        <w:t>process</w:t>
+      </w:r>
+      <w:proofErr w:type="gramEnd"/>
+      <w:r>
+        <w:rPr>
+          <w:rFonts w:eastAsia="Times New Roman" w:cs="Helvetica"/>
+          <w:color w:val="2D3B45"/>
+          <w:sz w:val="22"/>
+          <w:szCs w:val="22"/>
+        </w:rPr>
+        <w:t xml:space="preserve"> or outcomes of a data analysis in a methodologically sound way. You can reflect on the effect of your communication and based on that reflection you define steppingstones ahead on the task, on the role and on the projected results.</w:t>
       </w:r>
       <w:r>
         <w:rPr>
@@ -2852,7 +2821,16 @@
           <w:sz w:val="28"/>
           <w:szCs w:val="28"/>
         </w:rPr>
-        <w:t>in order to pursue this project in a sustainable manner.</w:t>
+        <w:t>to</w:t>
+      </w:r>
+      <w:r>
+        <w:rPr>
+          <w:rFonts w:eastAsia="Times New Roman" w:cs="Helvetica"/>
+          <w:color w:val="2D3B45"/>
+          <w:sz w:val="28"/>
+          <w:szCs w:val="28"/>
+        </w:rPr>
+        <w:t xml:space="preserve"> pursue this project in a sustainable manner.</w:t>
       </w:r>
     </w:p>
     <w:p>
@@ -3187,7 +3165,29 @@
           <w:sz w:val="28"/>
           <w:szCs w:val="28"/>
         </w:rPr>
-        <w:t>effective approach </w:t>
+        <w:t xml:space="preserve">effective </w:t>
+      </w:r>
+      <w:r>
+        <w:rPr>
+          <w:rFonts w:eastAsia="Times New Roman" w:cs="Helvetica"/>
+          <w:b/>
+          <w:bCs/>
+          <w:color w:val="2D3B45"/>
+          <w:sz w:val="28"/>
+          <w:szCs w:val="28"/>
+        </w:rPr>
+        <w:t>approach,</w:t>
+      </w:r>
+      <w:r>
+        <w:rPr>
+          <w:rFonts w:eastAsia="Times New Roman" w:cs="Helvetica"/>
+          <w:b/>
+          <w:bCs/>
+          <w:color w:val="2D3B45"/>
+          <w:sz w:val="28"/>
+          <w:szCs w:val="28"/>
+        </w:rPr>
+        <w:t> </w:t>
       </w:r>
       <w:r>
         <w:rPr>
@@ -3248,7 +3248,25 @@
           <w:sz w:val="22"/>
           <w:szCs w:val="22"/>
         </w:rPr>
-        <w:t>means you can formulate a clear hypothesis and research question in order to determine the aim of solution using an inquiring mindset. </w:t>
+        <w:t xml:space="preserve">means you can formulate a clear hypothesis and research question </w:t>
+      </w:r>
+      <w:r>
+        <w:rPr>
+          <w:rFonts w:eastAsia="Times New Roman" w:cs="Helvetica"/>
+          <w:color w:val="2D3B45"/>
+          <w:sz w:val="22"/>
+          <w:szCs w:val="22"/>
+        </w:rPr>
+        <w:t>to</w:t>
+      </w:r>
+      <w:r>
+        <w:rPr>
+          <w:rFonts w:eastAsia="Times New Roman" w:cs="Helvetica"/>
+          <w:color w:val="2D3B45"/>
+          <w:sz w:val="22"/>
+          <w:szCs w:val="22"/>
+        </w:rPr>
+        <w:t xml:space="preserve"> determine the aim of solution using an inquiring mindset. </w:t>
       </w:r>
       <w:r>
         <w:rPr>
@@ -3286,7 +3304,25 @@
           <w:sz w:val="22"/>
           <w:szCs w:val="22"/>
         </w:rPr>
-        <w:t xml:space="preserve"> methodically and creatively find answers to applied research questions, considering alternatives and critically </w:t>
+        <w:t xml:space="preserve"> methodically and creatively find answers to applied research questions, considering </w:t>
+      </w:r>
+      <w:r>
+        <w:rPr>
+          <w:rFonts w:eastAsia="Times New Roman" w:cs="Helvetica"/>
+          <w:color w:val="2D3B45"/>
+          <w:sz w:val="22"/>
+          <w:szCs w:val="22"/>
+        </w:rPr>
+        <w:t>alternatives,</w:t>
+      </w:r>
+      <w:r>
+        <w:rPr>
+          <w:rFonts w:eastAsia="Times New Roman" w:cs="Helvetica"/>
+          <w:color w:val="2D3B45"/>
+          <w:sz w:val="22"/>
+          <w:szCs w:val="22"/>
+        </w:rPr>
+        <w:t xml:space="preserve"> and critically </w:t>
       </w:r>
       <w:r>
         <w:rPr>
@@ -4293,6 +4329,7 @@
         <w:docPartUnique/>
       </w:docPartObj>
     </w:sdtPr>
+    <w:sdtEndPr/>
     <w:sdtContent>
       <w:sdt>
         <w:sdtPr>
@@ -4302,6 +4339,7 @@
             <w:docPartUnique/>
           </w:docPartObj>
         </w:sdtPr>
+        <w:sdtEndPr/>
         <w:sdtContent>
           <w:p>
             <w:pPr>

</xml_diff>

<commit_message>
updates to Titanic exercise, boston housing and PDR
</commit_message>
<xml_diff>
--- a/PersonalDevelopmentReport.docx
+++ b/PersonalDevelopmentReport.docx
@@ -1332,9 +1332,12 @@
       </w:pPr>
       <w:bookmarkStart w:id="2" w:name="_Toc81474503"/>
       <w:r>
-        <w:t>First Evaluation: week 1</w:t>
+        <w:t xml:space="preserve">First Evaluation: week </w:t>
       </w:r>
       <w:bookmarkEnd w:id="2"/>
+      <w:r>
+        <w:t>2</w:t>
+      </w:r>
     </w:p>
     <w:p>
       <w:r>
@@ -1837,16 +1840,16 @@
     </w:p>
     <w:p>
       <w:r>
-        <w:t xml:space="preserve">During the Boston Housing exercise data is prepared and then models are being trained and compared to actual results using the existing data. To train a model it is of great importance to obtain only data that </w:t>
-      </w:r>
-      <w:r>
-        <w:t>h</w:t>
-      </w:r>
-      <w:r>
-        <w:t>as impact.</w:t>
-      </w:r>
-      <w:r>
-        <w:t xml:space="preserve"> Also, I have compared the results of the models from multiple machine learning algorithms which have been applied.</w:t>
+        <w:t>The Boston Housing exercise was a great practice. I learned to analyze and prepare data so that it can be used in a machine learning algorithm. I applied this new knowledge on the Titanic. By applying several machine learning algorithms, I selected the most optimal solution comparing R</w:t>
+      </w:r>
+      <w:r>
+        <w:rPr>
+          <w:vertAlign w:val="superscript"/>
+        </w:rPr>
+        <w:t xml:space="preserve">2 </w:t>
+      </w:r>
+      <w:r>
+        <w:t>scores. Finally, I applied One-Hot-Encoding on the Random Forest algorithm to check for differences in model accuracy.</w:t>
       </w:r>
     </w:p>
     <w:tbl>
@@ -3876,7 +3879,10 @@
         <w:pStyle w:val="Heading2"/>
       </w:pPr>
       <w:r>
-        <w:t>First Evaluation: week 1</w:t>
+        <w:t xml:space="preserve">First Evaluation: week </w:t>
+      </w:r>
+      <w:r>
+        <w:t>2</w:t>
       </w:r>
     </w:p>
     <w:p>
@@ -3917,10 +3923,80 @@
               <w:rPr>
                 <w:b w:val="0"/>
                 <w:bCs w:val="0"/>
+                <w:i/>
+                <w:iCs/>
               </w:rPr>
             </w:pPr>
             <w:r>
-              <w:t>FEEDBACK</w:t>
+              <w:rPr>
+                <w:b w:val="0"/>
+                <w:bCs w:val="0"/>
+                <w:i/>
+                <w:iCs/>
+              </w:rPr>
+              <w:t>“It is very good you are being active from the start. Getting a good understanding of all concepts from the beginning is a great advantage”</w:t>
+            </w:r>
+          </w:p>
+          <w:p>
+            <w:pPr>
+              <w:pStyle w:val="ListParagraph"/>
+              <w:jc w:val="center"/>
+            </w:pPr>
+            <w:r>
+              <w:t xml:space="preserve">Nick </w:t>
+            </w:r>
+            <w:proofErr w:type="spellStart"/>
+            <w:r>
+              <w:t>Welman</w:t>
+            </w:r>
+            <w:proofErr w:type="spellEnd"/>
+          </w:p>
+          <w:p>
+            <w:pPr>
+              <w:pStyle w:val="ListParagraph"/>
+              <w:jc w:val="center"/>
+              <w:rPr>
+                <w:b w:val="0"/>
+                <w:bCs w:val="0"/>
+                <w:sz w:val="18"/>
+                <w:szCs w:val="18"/>
+              </w:rPr>
+            </w:pPr>
+            <w:r>
+              <w:rPr>
+                <w:b w:val="0"/>
+                <w:bCs w:val="0"/>
+                <w:sz w:val="18"/>
+                <w:szCs w:val="18"/>
+              </w:rPr>
+              <w:t>(</w:t>
+            </w:r>
+            <w:r>
+              <w:rPr>
+                <w:b w:val="0"/>
+                <w:bCs w:val="0"/>
+                <w:sz w:val="16"/>
+                <w:szCs w:val="16"/>
+              </w:rPr>
+              <w:t>Monday</w:t>
+            </w:r>
+            <w:r>
+              <w:rPr>
+                <w:b w:val="0"/>
+                <w:bCs w:val="0"/>
+                <w:sz w:val="20"/>
+                <w:szCs w:val="20"/>
+              </w:rPr>
+              <w:t xml:space="preserve"> </w:t>
+            </w:r>
+            <w:r>
+              <w:rPr>
+                <w:b w:val="0"/>
+                <w:bCs w:val="0"/>
+                <w:sz w:val="18"/>
+                <w:szCs w:val="18"/>
+              </w:rPr>
+              <w:t>morning startup meeting SI - 06/09/21)</w:t>
             </w:r>
           </w:p>
           <w:p/>
@@ -4283,7 +4359,7 @@
       </w:r>
     </w:p>
     <w:sectPr>
-      <w:footerReference w:type="default" r:id="rId7"/>
+      <w:footerReference w:type="default" r:id="rId8"/>
       <w:pgSz w:w="12240" w:h="15840"/>
       <w:pgMar w:top="1440" w:right="1440" w:bottom="1440" w:left="1440" w:header="720" w:footer="720" w:gutter="0"/>
       <w:cols w:space="720"/>
@@ -4472,6 +4548,127 @@
     </w:p>
   </w:footnote>
 </w:footnotes>
+</file>
+
+<file path=word/numbering.xml><?xml version="1.0" encoding="utf-8"?>
+<w:numbering xmlns:wpc="http://schemas.microsoft.com/office/word/2010/wordprocessingCanvas" xmlns:cx="http://schemas.microsoft.com/office/drawing/2014/chartex" xmlns:cx1="http://schemas.microsoft.com/office/drawing/2015/9/8/chartex" xmlns:cx2="http://schemas.microsoft.com/office/drawing/2015/10/21/chartex" xmlns:cx3="http://schemas.microsoft.com/office/drawing/2016/5/9/chartex" xmlns:cx4="http://schemas.microsoft.com/office/drawing/2016/5/10/chartex" xmlns:cx5="http://schemas.microsoft.com/office/drawing/2016/5/11/chartex" xmlns:cx6="http://schemas.microsoft.com/office/drawing/2016/5/12/chartex" xmlns:cx7="http://schemas.microsoft.com/office/drawing/2016/5/13/chartex" xmlns:cx8="http://schemas.microsoft.com/office/drawing/2016/5/14/chartex" xmlns:mc="http://schemas.openxmlformats.org/markup-compatibility/2006" xmlns:aink="http://schemas.microsoft.com/office/drawing/2016/ink" xmlns:am3d="http://schemas.microsoft.com/office/drawing/2017/model3d" xmlns:o="urn:schemas-microsoft-com:office:office" xmlns:r="http://schemas.openxmlformats.org/officeDocument/2006/relationships" xmlns:m="http://schemas.openxmlformats.org/officeDocument/2006/math" xmlns:v="urn:schemas-microsoft-com:vml" xmlns:wp14="http://schemas.microsoft.com/office/word/2010/wordprocessingDrawing" xmlns:wp="http://schemas.openxmlformats.org/drawingml/2006/wordprocessingDrawing" xmlns:w10="urn:schemas-microsoft-com:office:word" xmlns:w="http://schemas.openxmlformats.org/wordprocessingml/2006/main" xmlns:w14="http://schemas.microsoft.com/office/word/2010/wordml" xmlns:w15="http://schemas.microsoft.com/office/word/2012/wordml" xmlns:w16cex="http://schemas.microsoft.com/office/word/2018/wordml/cex" xmlns:w16cid="http://schemas.microsoft.com/office/word/2016/wordml/cid" xmlns:w16="http://schemas.microsoft.com/office/word/2018/wordml" xmlns:w16sdtdh="http://schemas.microsoft.com/office/word/2020/wordml/sdtdatahash" xmlns:w16se="http://schemas.microsoft.com/office/word/2015/wordml/symex" xmlns:wpg="http://schemas.microsoft.com/office/word/2010/wordprocessingGroup" xmlns:wpi="http://schemas.microsoft.com/office/word/2010/wordprocessingInk" xmlns:wne="http://schemas.microsoft.com/office/word/2006/wordml" xmlns:wps="http://schemas.microsoft.com/office/word/2010/wordprocessingShape" mc:Ignorable="w14 w15 w16se w16cid w16 w16cex w16sdtdh wp14">
+  <w:abstractNum w:abstractNumId="0" w15:restartNumberingAfterBreak="0">
+    <w:nsid w:val="1170242E"/>
+    <w:multiLevelType w:val="hybridMultilevel"/>
+    <w:tmpl w:val="C8F63B16"/>
+    <w:lvl w:ilvl="0" w:tplc="8AE277F0">
+      <w:numFmt w:val="bullet"/>
+      <w:lvlText w:val="-"/>
+      <w:lvlJc w:val="left"/>
+      <w:pPr>
+        <w:ind w:left="720" w:hanging="360"/>
+      </w:pPr>
+      <w:rPr>
+        <w:rFonts w:ascii="Century Gothic" w:eastAsiaTheme="minorEastAsia" w:hAnsi="Century Gothic" w:cstheme="minorBidi" w:hint="default"/>
+        <w:b/>
+      </w:rPr>
+    </w:lvl>
+    <w:lvl w:ilvl="1" w:tplc="04090003" w:tentative="1">
+      <w:start w:val="1"/>
+      <w:numFmt w:val="bullet"/>
+      <w:lvlText w:val="o"/>
+      <w:lvlJc w:val="left"/>
+      <w:pPr>
+        <w:ind w:left="1440" w:hanging="360"/>
+      </w:pPr>
+      <w:rPr>
+        <w:rFonts w:ascii="Courier New" w:hAnsi="Courier New" w:cs="Courier New" w:hint="default"/>
+      </w:rPr>
+    </w:lvl>
+    <w:lvl w:ilvl="2" w:tplc="04090005" w:tentative="1">
+      <w:start w:val="1"/>
+      <w:numFmt w:val="bullet"/>
+      <w:lvlText w:val=""/>
+      <w:lvlJc w:val="left"/>
+      <w:pPr>
+        <w:ind w:left="2160" w:hanging="360"/>
+      </w:pPr>
+      <w:rPr>
+        <w:rFonts w:ascii="Wingdings" w:hAnsi="Wingdings" w:hint="default"/>
+      </w:rPr>
+    </w:lvl>
+    <w:lvl w:ilvl="3" w:tplc="04090001" w:tentative="1">
+      <w:start w:val="1"/>
+      <w:numFmt w:val="bullet"/>
+      <w:lvlText w:val=""/>
+      <w:lvlJc w:val="left"/>
+      <w:pPr>
+        <w:ind w:left="2880" w:hanging="360"/>
+      </w:pPr>
+      <w:rPr>
+        <w:rFonts w:ascii="Symbol" w:hAnsi="Symbol" w:hint="default"/>
+      </w:rPr>
+    </w:lvl>
+    <w:lvl w:ilvl="4" w:tplc="04090003" w:tentative="1">
+      <w:start w:val="1"/>
+      <w:numFmt w:val="bullet"/>
+      <w:lvlText w:val="o"/>
+      <w:lvlJc w:val="left"/>
+      <w:pPr>
+        <w:ind w:left="3600" w:hanging="360"/>
+      </w:pPr>
+      <w:rPr>
+        <w:rFonts w:ascii="Courier New" w:hAnsi="Courier New" w:cs="Courier New" w:hint="default"/>
+      </w:rPr>
+    </w:lvl>
+    <w:lvl w:ilvl="5" w:tplc="04090005" w:tentative="1">
+      <w:start w:val="1"/>
+      <w:numFmt w:val="bullet"/>
+      <w:lvlText w:val=""/>
+      <w:lvlJc w:val="left"/>
+      <w:pPr>
+        <w:ind w:left="4320" w:hanging="360"/>
+      </w:pPr>
+      <w:rPr>
+        <w:rFonts w:ascii="Wingdings" w:hAnsi="Wingdings" w:hint="default"/>
+      </w:rPr>
+    </w:lvl>
+    <w:lvl w:ilvl="6" w:tplc="04090001" w:tentative="1">
+      <w:start w:val="1"/>
+      <w:numFmt w:val="bullet"/>
+      <w:lvlText w:val=""/>
+      <w:lvlJc w:val="left"/>
+      <w:pPr>
+        <w:ind w:left="5040" w:hanging="360"/>
+      </w:pPr>
+      <w:rPr>
+        <w:rFonts w:ascii="Symbol" w:hAnsi="Symbol" w:hint="default"/>
+      </w:rPr>
+    </w:lvl>
+    <w:lvl w:ilvl="7" w:tplc="04090003" w:tentative="1">
+      <w:start w:val="1"/>
+      <w:numFmt w:val="bullet"/>
+      <w:lvlText w:val="o"/>
+      <w:lvlJc w:val="left"/>
+      <w:pPr>
+        <w:ind w:left="5760" w:hanging="360"/>
+      </w:pPr>
+      <w:rPr>
+        <w:rFonts w:ascii="Courier New" w:hAnsi="Courier New" w:cs="Courier New" w:hint="default"/>
+      </w:rPr>
+    </w:lvl>
+    <w:lvl w:ilvl="8" w:tplc="04090005" w:tentative="1">
+      <w:start w:val="1"/>
+      <w:numFmt w:val="bullet"/>
+      <w:lvlText w:val=""/>
+      <w:lvlJc w:val="left"/>
+      <w:pPr>
+        <w:ind w:left="6480" w:hanging="360"/>
+      </w:pPr>
+      <w:rPr>
+        <w:rFonts w:ascii="Wingdings" w:hAnsi="Wingdings" w:hint="default"/>
+      </w:rPr>
+    </w:lvl>
+  </w:abstractNum>
+  <w:num w:numId="1">
+    <w:abstractNumId w:val="0"/>
+  </w:num>
+</w:numbering>
 </file>
 
 <file path=word/styles.xml><?xml version="1.0" encoding="utf-8"?>
@@ -5671,6 +5868,17 @@
       <w:ind w:left="210"/>
     </w:pPr>
   </w:style>
+  <w:style w:type="paragraph" w:styleId="ListParagraph">
+    <w:name w:val="List Paragraph"/>
+    <w:basedOn w:val="Normal"/>
+    <w:uiPriority w:val="34"/>
+    <w:qFormat/>
+    <w:rsid w:val="00080167"/>
+    <w:pPr>
+      <w:ind w:left="720"/>
+      <w:contextualSpacing/>
+    </w:pPr>
+  </w:style>
 </w:styles>
 </file>
 

</xml_diff>

<commit_message>
ARIMA for time series forecasting
</commit_message>
<xml_diff>
--- a/PersonalDevelopmentReport.docx
+++ b/PersonalDevelopmentReport.docx
@@ -39,6 +39,56 @@
           <w:rFonts w:asciiTheme="minorHAnsi" w:hAnsiTheme="minorHAnsi"/>
         </w:rPr>
         <w:t>Report</w:t>
+      </w:r>
+    </w:p>
+    <w:p/>
+    <w:p/>
+    <w:p>
+      <w:r>
+        <w:rPr>
+          <w:noProof/>
+        </w:rPr>
+        <w:drawing>
+          <wp:inline distT="0" distB="0" distL="0" distR="0" wp14:anchorId="6821BDFE" wp14:editId="72A32677">
+            <wp:extent cx="5943600" cy="3001645"/>
+            <wp:effectExtent l="0" t="0" r="0" b="8255"/>
+            <wp:docPr id="4" name="Picture 4" descr="Text&#10;&#10;Description automatically generated with medium confidence"/>
+            <wp:cNvGraphicFramePr>
+              <a:graphicFrameLocks xmlns:a="http://schemas.openxmlformats.org/drawingml/2006/main" noChangeAspect="1"/>
+            </wp:cNvGraphicFramePr>
+            <a:graphic xmlns:a="http://schemas.openxmlformats.org/drawingml/2006/main">
+              <a:graphicData uri="http://schemas.openxmlformats.org/drawingml/2006/picture">
+                <pic:pic xmlns:pic="http://schemas.openxmlformats.org/drawingml/2006/picture">
+                  <pic:nvPicPr>
+                    <pic:cNvPr id="4" name="Picture 4" descr="Text&#10;&#10;Description automatically generated with medium confidence"/>
+                    <pic:cNvPicPr/>
+                  </pic:nvPicPr>
+                  <pic:blipFill>
+                    <a:blip r:embed="rId8">
+                      <a:extLst>
+                        <a:ext uri="{28A0092B-C50C-407E-A947-70E740481C1C}">
+                          <a14:useLocalDpi xmlns:a14="http://schemas.microsoft.com/office/drawing/2010/main" val="0"/>
+                        </a:ext>
+                      </a:extLst>
+                    </a:blip>
+                    <a:stretch>
+                      <a:fillRect/>
+                    </a:stretch>
+                  </pic:blipFill>
+                  <pic:spPr>
+                    <a:xfrm>
+                      <a:off x="0" y="0"/>
+                      <a:ext cx="5943600" cy="3001645"/>
+                    </a:xfrm>
+                    <a:prstGeom prst="rect">
+                      <a:avLst/>
+                    </a:prstGeom>
+                  </pic:spPr>
+                </pic:pic>
+              </a:graphicData>
+            </a:graphic>
+          </wp:inline>
+        </w:drawing>
       </w:r>
     </w:p>
     <w:p/>
@@ -46,24 +96,18 @@
     <w:p/>
     <w:p/>
     <w:p/>
-    <w:p/>
-    <w:p/>
-    <w:p/>
-    <w:p/>
-    <w:p/>
-    <w:p/>
-    <w:p/>
-    <w:p/>
-    <w:p/>
-    <w:p/>
-    <w:p/>
-    <w:p/>
     <w:p>
       <w:pPr>
+        <w:tabs>
+          <w:tab w:val="left" w:pos="1605"/>
+        </w:tabs>
         <w:rPr>
           <w:rStyle w:val="IntenseEmphasis"/>
         </w:rPr>
       </w:pPr>
+      <w:r>
+        <w:tab/>
+      </w:r>
     </w:p>
     <w:p>
       <w:pPr>
@@ -127,7 +171,18 @@
           <w:rStyle w:val="IntenseEmphasis"/>
         </w:rPr>
         <w:tab/>
-        <w:t>09/02/2021</w:t>
+      </w:r>
+      <w:r>
+        <w:rPr>
+          <w:rStyle w:val="IntenseEmphasis"/>
+        </w:rPr>
+        <w:t>13/09</w:t>
+      </w:r>
+      <w:r>
+        <w:rPr>
+          <w:rStyle w:val="IntenseEmphasis"/>
+        </w:rPr>
+        <w:t>/2021</w:t>
       </w:r>
     </w:p>
     <w:p>
@@ -140,7 +195,7 @@
           <w:iCs w:val="0"/>
         </w:rPr>
       </w:pPr>
-      <w:bookmarkStart w:id="0" w:name="_Toc81474501"/>
+      <w:bookmarkStart w:id="0" w:name="_Toc82446928"/>
       <w:r>
         <w:rPr>
           <w:rStyle w:val="SubtleEmphasis"/>
@@ -220,7 +275,7 @@
           <w:r>
             <w:fldChar w:fldCharType="separate"/>
           </w:r>
-          <w:hyperlink w:anchor="_Toc81474501" w:history="1">
+          <w:hyperlink w:anchor="_Toc82446928" w:history="1">
             <w:r>
               <w:rPr>
                 <w:rStyle w:val="Hyperlink"/>
@@ -247,7 +302,7 @@
                 <w:noProof/>
                 <w:webHidden/>
               </w:rPr>
-              <w:instrText xml:space="preserve"> PAGEREF _Toc81474501 \h </w:instrText>
+              <w:instrText xml:space="preserve"> PAGEREF _Toc82446928 \h </w:instrText>
             </w:r>
             <w:r>
               <w:rPr>
@@ -290,7 +345,7 @@
               <w:szCs w:val="22"/>
             </w:rPr>
           </w:pPr>
-          <w:hyperlink w:anchor="_Toc81474502" w:history="1">
+          <w:hyperlink w:anchor="_Toc82446929" w:history="1">
             <w:r>
               <w:rPr>
                 <w:rStyle w:val="Hyperlink"/>
@@ -317,7 +372,7 @@
                 <w:noProof/>
                 <w:webHidden/>
               </w:rPr>
-              <w:instrText xml:space="preserve"> PAGEREF _Toc81474502 \h </w:instrText>
+              <w:instrText xml:space="preserve"> PAGEREF _Toc82446929 \h </w:instrText>
             </w:r>
             <w:r>
               <w:rPr>
@@ -360,13 +415,13 @@
               <w:szCs w:val="22"/>
             </w:rPr>
           </w:pPr>
-          <w:hyperlink w:anchor="_Toc81474503" w:history="1">
+          <w:hyperlink w:anchor="_Toc82446930" w:history="1">
             <w:r>
               <w:rPr>
                 <w:rStyle w:val="Hyperlink"/>
                 <w:noProof/>
               </w:rPr>
-              <w:t>First Evaluation: week 1</w:t>
+              <w:t>Second Evaluation: week 2 (09/09/2021)</w:t>
             </w:r>
             <w:r>
               <w:rPr>
@@ -387,7 +442,77 @@
                 <w:noProof/>
                 <w:webHidden/>
               </w:rPr>
-              <w:instrText xml:space="preserve"> PAGEREF _Toc81474503 \h </w:instrText>
+              <w:instrText xml:space="preserve"> PAGEREF _Toc82446930 \h </w:instrText>
+            </w:r>
+            <w:r>
+              <w:rPr>
+                <w:noProof/>
+                <w:webHidden/>
+              </w:rPr>
+            </w:r>
+            <w:r>
+              <w:rPr>
+                <w:noProof/>
+                <w:webHidden/>
+              </w:rPr>
+              <w:fldChar w:fldCharType="separate"/>
+            </w:r>
+            <w:r>
+              <w:rPr>
+                <w:noProof/>
+                <w:webHidden/>
+              </w:rPr>
+              <w:t>4</w:t>
+            </w:r>
+            <w:r>
+              <w:rPr>
+                <w:noProof/>
+                <w:webHidden/>
+              </w:rPr>
+              <w:fldChar w:fldCharType="end"/>
+            </w:r>
+          </w:hyperlink>
+        </w:p>
+        <w:p>
+          <w:pPr>
+            <w:pStyle w:val="TOC2"/>
+            <w:tabs>
+              <w:tab w:val="right" w:leader="dot" w:pos="9350"/>
+            </w:tabs>
+            <w:rPr>
+              <w:noProof/>
+              <w:sz w:val="22"/>
+              <w:szCs w:val="22"/>
+            </w:rPr>
+          </w:pPr>
+          <w:hyperlink w:anchor="_Toc82446931" w:history="1">
+            <w:r>
+              <w:rPr>
+                <w:rStyle w:val="Hyperlink"/>
+                <w:noProof/>
+              </w:rPr>
+              <w:t>First Evaluation: week 1 (02/09/2021)</w:t>
+            </w:r>
+            <w:r>
+              <w:rPr>
+                <w:noProof/>
+                <w:webHidden/>
+              </w:rPr>
+              <w:tab/>
+            </w:r>
+            <w:r>
+              <w:rPr>
+                <w:noProof/>
+                <w:webHidden/>
+              </w:rPr>
+              <w:fldChar w:fldCharType="begin"/>
+            </w:r>
+            <w:r>
+              <w:rPr>
+                <w:noProof/>
+                <w:webHidden/>
+              </w:rPr>
+              <w:instrText xml:space="preserve"> PAGEREF _Toc82446931 \h </w:instrText>
             </w:r>
             <w:r>
               <w:rPr>
@@ -430,7 +555,7 @@
               <w:szCs w:val="22"/>
             </w:rPr>
           </w:pPr>
-          <w:hyperlink w:anchor="_Toc81474504" w:history="1">
+          <w:hyperlink w:anchor="_Toc82446932" w:history="1">
             <w:r>
               <w:rPr>
                 <w:rStyle w:val="Hyperlink"/>
@@ -457,7 +582,147 @@
                 <w:noProof/>
                 <w:webHidden/>
               </w:rPr>
-              <w:instrText xml:space="preserve"> PAGEREF _Toc81474504 \h </w:instrText>
+              <w:instrText xml:space="preserve"> PAGEREF _Toc82446932 \h </w:instrText>
+            </w:r>
+            <w:r>
+              <w:rPr>
+                <w:noProof/>
+                <w:webHidden/>
+              </w:rPr>
+            </w:r>
+            <w:r>
+              <w:rPr>
+                <w:noProof/>
+                <w:webHidden/>
+              </w:rPr>
+              <w:fldChar w:fldCharType="separate"/>
+            </w:r>
+            <w:r>
+              <w:rPr>
+                <w:noProof/>
+                <w:webHidden/>
+              </w:rPr>
+              <w:t>5</w:t>
+            </w:r>
+            <w:r>
+              <w:rPr>
+                <w:noProof/>
+                <w:webHidden/>
+              </w:rPr>
+              <w:fldChar w:fldCharType="end"/>
+            </w:r>
+          </w:hyperlink>
+        </w:p>
+        <w:p>
+          <w:pPr>
+            <w:pStyle w:val="TOC2"/>
+            <w:tabs>
+              <w:tab w:val="right" w:leader="dot" w:pos="9350"/>
+            </w:tabs>
+            <w:rPr>
+              <w:noProof/>
+              <w:sz w:val="22"/>
+              <w:szCs w:val="22"/>
+            </w:rPr>
+          </w:pPr>
+          <w:hyperlink w:anchor="_Toc82446933" w:history="1">
+            <w:r>
+              <w:rPr>
+                <w:rStyle w:val="Hyperlink"/>
+                <w:noProof/>
+              </w:rPr>
+              <w:t>Second Evaluation: Week 2 (07/09/2021)</w:t>
+            </w:r>
+            <w:r>
+              <w:rPr>
+                <w:noProof/>
+                <w:webHidden/>
+              </w:rPr>
+              <w:tab/>
+            </w:r>
+            <w:r>
+              <w:rPr>
+                <w:noProof/>
+                <w:webHidden/>
+              </w:rPr>
+              <w:fldChar w:fldCharType="begin"/>
+            </w:r>
+            <w:r>
+              <w:rPr>
+                <w:noProof/>
+                <w:webHidden/>
+              </w:rPr>
+              <w:instrText xml:space="preserve"> PAGEREF _Toc82446933 \h </w:instrText>
+            </w:r>
+            <w:r>
+              <w:rPr>
+                <w:noProof/>
+                <w:webHidden/>
+              </w:rPr>
+            </w:r>
+            <w:r>
+              <w:rPr>
+                <w:noProof/>
+                <w:webHidden/>
+              </w:rPr>
+              <w:fldChar w:fldCharType="separate"/>
+            </w:r>
+            <w:r>
+              <w:rPr>
+                <w:noProof/>
+                <w:webHidden/>
+              </w:rPr>
+              <w:t>5</w:t>
+            </w:r>
+            <w:r>
+              <w:rPr>
+                <w:noProof/>
+                <w:webHidden/>
+              </w:rPr>
+              <w:fldChar w:fldCharType="end"/>
+            </w:r>
+          </w:hyperlink>
+        </w:p>
+        <w:p>
+          <w:pPr>
+            <w:pStyle w:val="TOC2"/>
+            <w:tabs>
+              <w:tab w:val="right" w:leader="dot" w:pos="9350"/>
+            </w:tabs>
+            <w:rPr>
+              <w:noProof/>
+              <w:sz w:val="22"/>
+              <w:szCs w:val="22"/>
+            </w:rPr>
+          </w:pPr>
+          <w:hyperlink w:anchor="_Toc82446934" w:history="1">
+            <w:r>
+              <w:rPr>
+                <w:rStyle w:val="Hyperlink"/>
+                <w:noProof/>
+              </w:rPr>
+              <w:t>First Evaluation: week 1 (02/09/2021)</w:t>
+            </w:r>
+            <w:r>
+              <w:rPr>
+                <w:noProof/>
+                <w:webHidden/>
+              </w:rPr>
+              <w:tab/>
+            </w:r>
+            <w:r>
+              <w:rPr>
+                <w:noProof/>
+                <w:webHidden/>
+              </w:rPr>
+              <w:fldChar w:fldCharType="begin"/>
+            </w:r>
+            <w:r>
+              <w:rPr>
+                <w:noProof/>
+                <w:webHidden/>
+              </w:rPr>
+              <w:instrText xml:space="preserve"> PAGEREF _Toc82446934 \h </w:instrText>
             </w:r>
             <w:r>
               <w:rPr>
@@ -500,7 +765,7 @@
               <w:szCs w:val="22"/>
             </w:rPr>
           </w:pPr>
-          <w:hyperlink w:anchor="_Toc81474505" w:history="1">
+          <w:hyperlink w:anchor="_Toc82446935" w:history="1">
             <w:r>
               <w:rPr>
                 <w:rStyle w:val="Hyperlink"/>
@@ -527,7 +792,7 @@
                 <w:noProof/>
                 <w:webHidden/>
               </w:rPr>
-              <w:instrText xml:space="preserve"> PAGEREF _Toc81474505 \h </w:instrText>
+              <w:instrText xml:space="preserve"> PAGEREF _Toc82446935 \h </w:instrText>
             </w:r>
             <w:r>
               <w:rPr>
@@ -547,7 +812,77 @@
                 <w:noProof/>
                 <w:webHidden/>
               </w:rPr>
-              <w:t>6</w:t>
+              <w:t>7</w:t>
+            </w:r>
+            <w:r>
+              <w:rPr>
+                <w:noProof/>
+                <w:webHidden/>
+              </w:rPr>
+              <w:fldChar w:fldCharType="end"/>
+            </w:r>
+          </w:hyperlink>
+        </w:p>
+        <w:p>
+          <w:pPr>
+            <w:pStyle w:val="TOC2"/>
+            <w:tabs>
+              <w:tab w:val="right" w:leader="dot" w:pos="9350"/>
+            </w:tabs>
+            <w:rPr>
+              <w:noProof/>
+              <w:sz w:val="22"/>
+              <w:szCs w:val="22"/>
+            </w:rPr>
+          </w:pPr>
+          <w:hyperlink w:anchor="_Toc82446936" w:history="1">
+            <w:r>
+              <w:rPr>
+                <w:rStyle w:val="Hyperlink"/>
+                <w:noProof/>
+              </w:rPr>
+              <w:t>First Evaluation: week 3 (13/09/2021)</w:t>
+            </w:r>
+            <w:r>
+              <w:rPr>
+                <w:noProof/>
+                <w:webHidden/>
+              </w:rPr>
+              <w:tab/>
+            </w:r>
+            <w:r>
+              <w:rPr>
+                <w:noProof/>
+                <w:webHidden/>
+              </w:rPr>
+              <w:fldChar w:fldCharType="begin"/>
+            </w:r>
+            <w:r>
+              <w:rPr>
+                <w:noProof/>
+                <w:webHidden/>
+              </w:rPr>
+              <w:instrText xml:space="preserve"> PAGEREF _Toc82446936 \h </w:instrText>
+            </w:r>
+            <w:r>
+              <w:rPr>
+                <w:noProof/>
+                <w:webHidden/>
+              </w:rPr>
+            </w:r>
+            <w:r>
+              <w:rPr>
+                <w:noProof/>
+                <w:webHidden/>
+              </w:rPr>
+              <w:fldChar w:fldCharType="separate"/>
+            </w:r>
+            <w:r>
+              <w:rPr>
+                <w:noProof/>
+                <w:webHidden/>
+              </w:rPr>
+              <w:t>7</w:t>
             </w:r>
             <w:r>
               <w:rPr>
@@ -570,7 +905,7 @@
               <w:szCs w:val="22"/>
             </w:rPr>
           </w:pPr>
-          <w:hyperlink w:anchor="_Toc81474506" w:history="1">
+          <w:hyperlink w:anchor="_Toc82446937" w:history="1">
             <w:r>
               <w:rPr>
                 <w:rStyle w:val="Hyperlink"/>
@@ -597,7 +932,7 @@
                 <w:noProof/>
                 <w:webHidden/>
               </w:rPr>
-              <w:instrText xml:space="preserve"> PAGEREF _Toc81474506 \h </w:instrText>
+              <w:instrText xml:space="preserve"> PAGEREF _Toc82446937 \h </w:instrText>
             </w:r>
             <w:r>
               <w:rPr>
@@ -617,7 +952,77 @@
                 <w:noProof/>
                 <w:webHidden/>
               </w:rPr>
-              <w:t>7</w:t>
+              <w:t>8</w:t>
+            </w:r>
+            <w:r>
+              <w:rPr>
+                <w:noProof/>
+                <w:webHidden/>
+              </w:rPr>
+              <w:fldChar w:fldCharType="end"/>
+            </w:r>
+          </w:hyperlink>
+        </w:p>
+        <w:p>
+          <w:pPr>
+            <w:pStyle w:val="TOC2"/>
+            <w:tabs>
+              <w:tab w:val="right" w:leader="dot" w:pos="9350"/>
+            </w:tabs>
+            <w:rPr>
+              <w:noProof/>
+              <w:sz w:val="22"/>
+              <w:szCs w:val="22"/>
+            </w:rPr>
+          </w:pPr>
+          <w:hyperlink w:anchor="_Toc82446938" w:history="1">
+            <w:r>
+              <w:rPr>
+                <w:rStyle w:val="Hyperlink"/>
+                <w:noProof/>
+              </w:rPr>
+              <w:t>First Evaluation: week 3 (13/09/2021)</w:t>
+            </w:r>
+            <w:r>
+              <w:rPr>
+                <w:noProof/>
+                <w:webHidden/>
+              </w:rPr>
+              <w:tab/>
+            </w:r>
+            <w:r>
+              <w:rPr>
+                <w:noProof/>
+                <w:webHidden/>
+              </w:rPr>
+              <w:fldChar w:fldCharType="begin"/>
+            </w:r>
+            <w:r>
+              <w:rPr>
+                <w:noProof/>
+                <w:webHidden/>
+              </w:rPr>
+              <w:instrText xml:space="preserve"> PAGEREF _Toc82446938 \h </w:instrText>
+            </w:r>
+            <w:r>
+              <w:rPr>
+                <w:noProof/>
+                <w:webHidden/>
+              </w:rPr>
+            </w:r>
+            <w:r>
+              <w:rPr>
+                <w:noProof/>
+                <w:webHidden/>
+              </w:rPr>
+              <w:fldChar w:fldCharType="separate"/>
+            </w:r>
+            <w:r>
+              <w:rPr>
+                <w:noProof/>
+                <w:webHidden/>
+              </w:rPr>
+              <w:t>8</w:t>
             </w:r>
             <w:r>
               <w:rPr>
@@ -640,7 +1045,7 @@
               <w:szCs w:val="22"/>
             </w:rPr>
           </w:pPr>
-          <w:hyperlink w:anchor="_Toc81474507" w:history="1">
+          <w:hyperlink w:anchor="_Toc82446939" w:history="1">
             <w:r>
               <w:rPr>
                 <w:rStyle w:val="Hyperlink"/>
@@ -667,7 +1072,7 @@
                 <w:noProof/>
                 <w:webHidden/>
               </w:rPr>
-              <w:instrText xml:space="preserve"> PAGEREF _Toc81474507 \h </w:instrText>
+              <w:instrText xml:space="preserve"> PAGEREF _Toc82446939 \h </w:instrText>
             </w:r>
             <w:r>
               <w:rPr>
@@ -687,7 +1092,7 @@
                 <w:noProof/>
                 <w:webHidden/>
               </w:rPr>
-              <w:t>8</w:t>
+              <w:t>9</w:t>
             </w:r>
             <w:r>
               <w:rPr>
@@ -710,7 +1115,7 @@
               <w:szCs w:val="22"/>
             </w:rPr>
           </w:pPr>
-          <w:hyperlink w:anchor="_Toc81474508" w:history="1">
+          <w:hyperlink w:anchor="_Toc82446940" w:history="1">
             <w:r>
               <w:rPr>
                 <w:rStyle w:val="Hyperlink"/>
@@ -737,7 +1142,7 @@
                 <w:noProof/>
                 <w:webHidden/>
               </w:rPr>
-              <w:instrText xml:space="preserve"> PAGEREF _Toc81474508 \h </w:instrText>
+              <w:instrText xml:space="preserve"> PAGEREF _Toc82446940 \h </w:instrText>
             </w:r>
             <w:r>
               <w:rPr>
@@ -757,7 +1162,7 @@
                 <w:noProof/>
                 <w:webHidden/>
               </w:rPr>
-              <w:t>9</w:t>
+              <w:t>10</w:t>
             </w:r>
             <w:r>
               <w:rPr>
@@ -780,7 +1185,7 @@
               <w:szCs w:val="22"/>
             </w:rPr>
           </w:pPr>
-          <w:hyperlink w:anchor="_Toc81474509" w:history="1">
+          <w:hyperlink w:anchor="_Toc82446941" w:history="1">
             <w:r>
               <w:rPr>
                 <w:rStyle w:val="Hyperlink"/>
@@ -807,7 +1212,7 @@
                 <w:noProof/>
                 <w:webHidden/>
               </w:rPr>
-              <w:instrText xml:space="preserve"> PAGEREF _Toc81474509 \h </w:instrText>
+              <w:instrText xml:space="preserve"> PAGEREF _Toc82446941 \h </w:instrText>
             </w:r>
             <w:r>
               <w:rPr>
@@ -827,7 +1232,147 @@
                 <w:noProof/>
                 <w:webHidden/>
               </w:rPr>
-              <w:t>10</w:t>
+              <w:t>11</w:t>
+            </w:r>
+            <w:r>
+              <w:rPr>
+                <w:noProof/>
+                <w:webHidden/>
+              </w:rPr>
+              <w:fldChar w:fldCharType="end"/>
+            </w:r>
+          </w:hyperlink>
+        </w:p>
+        <w:p>
+          <w:pPr>
+            <w:pStyle w:val="TOC2"/>
+            <w:tabs>
+              <w:tab w:val="right" w:leader="dot" w:pos="9350"/>
+            </w:tabs>
+            <w:rPr>
+              <w:noProof/>
+              <w:sz w:val="22"/>
+              <w:szCs w:val="22"/>
+            </w:rPr>
+          </w:pPr>
+          <w:hyperlink w:anchor="_Toc82446942" w:history="1">
+            <w:r>
+              <w:rPr>
+                <w:rStyle w:val="Hyperlink"/>
+                <w:noProof/>
+              </w:rPr>
+              <w:t>Second Evaluation: week 2 (10/09/2021)</w:t>
+            </w:r>
+            <w:r>
+              <w:rPr>
+                <w:noProof/>
+                <w:webHidden/>
+              </w:rPr>
+              <w:tab/>
+            </w:r>
+            <w:r>
+              <w:rPr>
+                <w:noProof/>
+                <w:webHidden/>
+              </w:rPr>
+              <w:fldChar w:fldCharType="begin"/>
+            </w:r>
+            <w:r>
+              <w:rPr>
+                <w:noProof/>
+                <w:webHidden/>
+              </w:rPr>
+              <w:instrText xml:space="preserve"> PAGEREF _Toc82446942 \h </w:instrText>
+            </w:r>
+            <w:r>
+              <w:rPr>
+                <w:noProof/>
+                <w:webHidden/>
+              </w:rPr>
+            </w:r>
+            <w:r>
+              <w:rPr>
+                <w:noProof/>
+                <w:webHidden/>
+              </w:rPr>
+              <w:fldChar w:fldCharType="separate"/>
+            </w:r>
+            <w:r>
+              <w:rPr>
+                <w:noProof/>
+                <w:webHidden/>
+              </w:rPr>
+              <w:t>11</w:t>
+            </w:r>
+            <w:r>
+              <w:rPr>
+                <w:noProof/>
+                <w:webHidden/>
+              </w:rPr>
+              <w:fldChar w:fldCharType="end"/>
+            </w:r>
+          </w:hyperlink>
+        </w:p>
+        <w:p>
+          <w:pPr>
+            <w:pStyle w:val="TOC2"/>
+            <w:tabs>
+              <w:tab w:val="right" w:leader="dot" w:pos="9350"/>
+            </w:tabs>
+            <w:rPr>
+              <w:noProof/>
+              <w:sz w:val="22"/>
+              <w:szCs w:val="22"/>
+            </w:rPr>
+          </w:pPr>
+          <w:hyperlink w:anchor="_Toc82446943" w:history="1">
+            <w:r>
+              <w:rPr>
+                <w:rStyle w:val="Hyperlink"/>
+                <w:noProof/>
+              </w:rPr>
+              <w:t>First Evaluation: week 1 (02/09/2021)</w:t>
+            </w:r>
+            <w:r>
+              <w:rPr>
+                <w:noProof/>
+                <w:webHidden/>
+              </w:rPr>
+              <w:tab/>
+            </w:r>
+            <w:r>
+              <w:rPr>
+                <w:noProof/>
+                <w:webHidden/>
+              </w:rPr>
+              <w:fldChar w:fldCharType="begin"/>
+            </w:r>
+            <w:r>
+              <w:rPr>
+                <w:noProof/>
+                <w:webHidden/>
+              </w:rPr>
+              <w:instrText xml:space="preserve"> PAGEREF _Toc82446943 \h </w:instrText>
+            </w:r>
+            <w:r>
+              <w:rPr>
+                <w:noProof/>
+                <w:webHidden/>
+              </w:rPr>
+            </w:r>
+            <w:r>
+              <w:rPr>
+                <w:noProof/>
+                <w:webHidden/>
+              </w:rPr>
+              <w:fldChar w:fldCharType="separate"/>
+            </w:r>
+            <w:r>
+              <w:rPr>
+                <w:noProof/>
+                <w:webHidden/>
+              </w:rPr>
+              <w:t>11</w:t>
             </w:r>
             <w:r>
               <w:rPr>
@@ -850,7 +1395,7 @@
               <w:szCs w:val="22"/>
             </w:rPr>
           </w:pPr>
-          <w:hyperlink w:anchor="_Toc81474510" w:history="1">
+          <w:hyperlink w:anchor="_Toc82446944" w:history="1">
             <w:r>
               <w:rPr>
                 <w:rStyle w:val="Hyperlink"/>
@@ -877,7 +1422,7 @@
                 <w:noProof/>
                 <w:webHidden/>
               </w:rPr>
-              <w:instrText xml:space="preserve"> PAGEREF _Toc81474510 \h </w:instrText>
+              <w:instrText xml:space="preserve"> PAGEREF _Toc82446944 \h </w:instrText>
             </w:r>
             <w:r>
               <w:rPr>
@@ -897,7 +1442,7 @@
                 <w:noProof/>
                 <w:webHidden/>
               </w:rPr>
-              <w:t>11</w:t>
+              <w:t>13</w:t>
             </w:r>
             <w:r>
               <w:rPr>
@@ -920,13 +1465,13 @@
               <w:szCs w:val="22"/>
             </w:rPr>
           </w:pPr>
-          <w:hyperlink w:anchor="_Toc81474511" w:history="1">
+          <w:hyperlink w:anchor="_Toc82446945" w:history="1">
             <w:r>
               <w:rPr>
                 <w:rStyle w:val="Hyperlink"/>
                 <w:noProof/>
               </w:rPr>
-              <w:t>First Evaluation: week 1</w:t>
+              <w:t>Second Evaluation: week 2 (10/09/2021)</w:t>
             </w:r>
             <w:r>
               <w:rPr>
@@ -947,7 +1492,7 @@
                 <w:noProof/>
                 <w:webHidden/>
               </w:rPr>
-              <w:instrText xml:space="preserve"> PAGEREF _Toc81474511 \h </w:instrText>
+              <w:instrText xml:space="preserve"> PAGEREF _Toc82446945 \h </w:instrText>
             </w:r>
             <w:r>
               <w:rPr>
@@ -967,7 +1512,7 @@
                 <w:noProof/>
                 <w:webHidden/>
               </w:rPr>
-              <w:t>11</w:t>
+              <w:t>13</w:t>
             </w:r>
             <w:r>
               <w:rPr>
@@ -979,6 +1524,82 @@
           </w:hyperlink>
         </w:p>
         <w:p>
+          <w:pPr>
+            <w:pStyle w:val="TOC2"/>
+            <w:tabs>
+              <w:tab w:val="right" w:leader="dot" w:pos="9350"/>
+            </w:tabs>
+            <w:rPr>
+              <w:noProof/>
+              <w:sz w:val="22"/>
+              <w:szCs w:val="22"/>
+            </w:rPr>
+          </w:pPr>
+          <w:hyperlink w:anchor="_Toc82446946" w:history="1">
+            <w:r>
+              <w:rPr>
+                <w:rStyle w:val="Hyperlink"/>
+                <w:noProof/>
+              </w:rPr>
+              <w:t>First Evaluation: week 1 (02/09/2021)</w:t>
+            </w:r>
+            <w:r>
+              <w:rPr>
+                <w:noProof/>
+                <w:webHidden/>
+              </w:rPr>
+              <w:tab/>
+            </w:r>
+            <w:r>
+              <w:rPr>
+                <w:noProof/>
+                <w:webHidden/>
+              </w:rPr>
+              <w:fldChar w:fldCharType="begin"/>
+            </w:r>
+            <w:r>
+              <w:rPr>
+                <w:noProof/>
+                <w:webHidden/>
+              </w:rPr>
+              <w:instrText xml:space="preserve"> PAGEREF _Toc82446946 \h </w:instrText>
+            </w:r>
+            <w:r>
+              <w:rPr>
+                <w:noProof/>
+                <w:webHidden/>
+              </w:rPr>
+            </w:r>
+            <w:r>
+              <w:rPr>
+                <w:noProof/>
+                <w:webHidden/>
+              </w:rPr>
+              <w:fldChar w:fldCharType="separate"/>
+            </w:r>
+            <w:r>
+              <w:rPr>
+                <w:noProof/>
+                <w:webHidden/>
+              </w:rPr>
+              <w:t>13</w:t>
+            </w:r>
+            <w:r>
+              <w:rPr>
+                <w:noProof/>
+                <w:webHidden/>
+              </w:rPr>
+              <w:fldChar w:fldCharType="end"/>
+            </w:r>
+          </w:hyperlink>
+        </w:p>
+        <w:p>
+          <w:pPr>
+            <w:tabs>
+              <w:tab w:val="left" w:pos="4230"/>
+              <w:tab w:val="right" w:pos="9360"/>
+            </w:tabs>
+          </w:pPr>
           <w:r>
             <w:rPr>
               <w:b/>
@@ -987,23 +1608,46 @@
             </w:rPr>
             <w:fldChar w:fldCharType="end"/>
           </w:r>
+          <w:r>
+            <w:rPr>
+              <w:b/>
+              <w:bCs/>
+              <w:noProof/>
+            </w:rPr>
+            <w:tab/>
+          </w:r>
+          <w:r>
+            <w:rPr>
+              <w:b/>
+              <w:bCs/>
+              <w:noProof/>
+            </w:rPr>
+            <w:tab/>
+          </w:r>
         </w:p>
       </w:sdtContent>
     </w:sdt>
     <w:p>
       <w:pPr>
+        <w:rPr>
+          <w:rFonts w:eastAsiaTheme="majorEastAsia" w:cstheme="majorBidi"/>
+          <w:color w:val="2375B8" w:themeColor="accent6" w:themeShade="BF"/>
+          <w:sz w:val="40"/>
+          <w:szCs w:val="40"/>
+        </w:rPr>
+      </w:pPr>
+      <w:r>
+        <w:br w:type="page"/>
+      </w:r>
+    </w:p>
+    <w:p>
+      <w:pPr>
         <w:pStyle w:val="Heading1"/>
         <w:rPr>
           <w:rFonts w:asciiTheme="minorHAnsi" w:hAnsiTheme="minorHAnsi"/>
         </w:rPr>
       </w:pPr>
-      <w:r>
-        <w:rPr>
-          <w:rFonts w:asciiTheme="minorHAnsi" w:hAnsiTheme="minorHAnsi"/>
-        </w:rPr>
-        <w:br w:type="page"/>
-      </w:r>
-      <w:bookmarkStart w:id="1" w:name="_Toc81474502"/>
+      <w:bookmarkStart w:id="1" w:name="_Toc82446929"/>
       <w:r>
         <w:rPr>
           <w:rFonts w:asciiTheme="minorHAnsi" w:hAnsiTheme="minorHAnsi"/>
@@ -1330,46 +1974,43 @@
       <w:pPr>
         <w:pStyle w:val="Heading2"/>
       </w:pPr>
-      <w:bookmarkStart w:id="2" w:name="_Toc81474503"/>
-      <w:r>
-        <w:t xml:space="preserve">First Evaluation: week </w:t>
+      <w:bookmarkStart w:id="2" w:name="_Toc82446930"/>
+      <w:r>
+        <w:t>Second Evaluation: week 2</w:t>
+      </w:r>
+      <w:r>
+        <w:t xml:space="preserve"> </w:t>
+      </w:r>
+      <w:r>
+        <w:t>(</w:t>
+      </w:r>
+      <w:r>
+        <w:t>09</w:t>
+      </w:r>
+      <w:r>
+        <w:t>/09/2021)</w:t>
       </w:r>
       <w:bookmarkEnd w:id="2"/>
-      <w:r>
-        <w:t>2</w:t>
-      </w:r>
-    </w:p>
-    <w:p>
-      <w:r>
-        <w:t>C</w:t>
-      </w:r>
-      <w:r>
-        <w:t>heck</w:t>
-      </w:r>
-      <w:r>
-        <w:t>ing the Bosting Housing Analysis data on</w:t>
-      </w:r>
-      <w:r>
-        <w:t xml:space="preserve"> any nullable datapoints, outliers or correlated features </w:t>
-      </w:r>
-      <w:r>
-        <w:t>that can have an impact on the accuracy of the model</w:t>
-      </w:r>
-      <w:r>
-        <w:t>.</w:t>
-      </w:r>
-      <w:r>
-        <w:t xml:space="preserve"> For instance, using </w:t>
-      </w:r>
-      <w:r>
-        <w:rPr>
-          <w:i/>
-          <w:iCs/>
-        </w:rPr>
-        <w:t xml:space="preserve">Pearson Correlation </w:t>
-      </w:r>
-      <w:r>
-        <w:t>and displaying the results in a heatmap.</w:t>
+    </w:p>
+    <w:p>
+      <w:r>
+        <w:t xml:space="preserve">After getting a better understanding of the workflow during an exercise I attempted the Eindhoven parking case. Working through the exercise, treating, and analyzing the data. After which I plotted the results in a graph. To further give a better display, I used a program called </w:t>
+      </w:r>
+      <w:proofErr w:type="spellStart"/>
+      <w:r>
+        <w:t>Mapbox</w:t>
+      </w:r>
+      <w:proofErr w:type="spellEnd"/>
+      <w:r>
+        <w:t>. I imported my data and displayed it on an actual map of Eindhoven. Finally, I used a web-</w:t>
+      </w:r>
+      <w:proofErr w:type="spellStart"/>
+      <w:r>
+        <w:t>api</w:t>
+      </w:r>
+      <w:proofErr w:type="spellEnd"/>
+      <w:r>
+        <w:t xml:space="preserve"> to import data ready for treatment and analysis.</w:t>
       </w:r>
     </w:p>
     <w:tbl>
@@ -1429,7 +2070,7 @@
       </w:r>
     </w:p>
     <w:p>
-      <w:pPr>
+      <w:r>
         <w:rPr>
           <w:rStyle w:val="IntenseEmphasis"/>
           <w:b w:val="0"/>
@@ -1437,7 +2078,8 @@
           <w:i w:val="0"/>
           <w:iCs w:val="0"/>
         </w:rPr>
-      </w:pPr>
+        <w:t xml:space="preserve">Using more tools to my disposal is a great mindset which I developed during the work with this exercise. </w:t>
+      </w:r>
       <w:r>
         <w:rPr>
           <w:rStyle w:val="IntenseEmphasis"/>
@@ -1446,38 +2088,134 @@
           <w:i w:val="0"/>
           <w:iCs w:val="0"/>
         </w:rPr>
+        <w:t>Still,</w:t>
+      </w:r>
+      <w:r>
+        <w:rPr>
+          <w:rStyle w:val="IntenseEmphasis"/>
+          <w:b w:val="0"/>
+          <w:bCs w:val="0"/>
+          <w:i w:val="0"/>
+          <w:iCs w:val="0"/>
+        </w:rPr>
+        <w:t xml:space="preserve"> I haven’t even scratched the surface when it comes to available tools, that’s why I am still orienting.</w:t>
+      </w:r>
+    </w:p>
+    <w:p>
+      <w:pPr>
+        <w:pStyle w:val="Heading2"/>
+      </w:pPr>
+      <w:bookmarkStart w:id="3" w:name="_Toc82446931"/>
+      <w:r>
+        <w:t xml:space="preserve">First Evaluation: week </w:t>
+      </w:r>
+      <w:r>
+        <w:t>1 (02/09/2021)</w:t>
+      </w:r>
+      <w:bookmarkEnd w:id="3"/>
+    </w:p>
+    <w:p>
+      <w:r>
+        <w:t>C</w:t>
+      </w:r>
+      <w:r>
+        <w:t>heck</w:t>
+      </w:r>
+      <w:r>
+        <w:t>ing the Bosting Housing Analysis data on</w:t>
+      </w:r>
+      <w:r>
+        <w:t xml:space="preserve"> any nullable datapoints, outliers or correlated features </w:t>
+      </w:r>
+      <w:r>
+        <w:t>that can have an impact on the accuracy of the model</w:t>
+      </w:r>
+      <w:r>
+        <w:t>.</w:t>
+      </w:r>
+      <w:r>
+        <w:t xml:space="preserve"> For instance, using </w:t>
+      </w:r>
+      <w:r>
+        <w:rPr>
+          <w:i/>
+          <w:iCs/>
+        </w:rPr>
+        <w:t xml:space="preserve">Pearson Correlation </w:t>
+      </w:r>
+      <w:r>
+        <w:t>and displaying the results in a heatmap.</w:t>
+      </w:r>
+    </w:p>
+    <w:tbl>
+      <w:tblPr>
+        <w:tblStyle w:val="ListTable2"/>
+        <w:tblW w:w="0" w:type="auto"/>
+        <w:tblLook w:val="04A0" w:firstRow="1" w:lastRow="0" w:firstColumn="1" w:lastColumn="0" w:noHBand="0" w:noVBand="1"/>
+      </w:tblPr>
+      <w:tblGrid>
+        <w:gridCol w:w="9350"/>
+      </w:tblGrid>
+      <w:tr>
+        <w:trPr>
+          <w:cnfStyle w:val="100000000000" w:firstRow="1" w:lastRow="0" w:firstColumn="0" w:lastColumn="0" w:oddVBand="0" w:evenVBand="0" w:oddHBand="0" w:evenHBand="0" w:firstRowFirstColumn="0" w:firstRowLastColumn="0" w:lastRowFirstColumn="0" w:lastRowLastColumn="0"/>
+        </w:trPr>
+        <w:tc>
+          <w:tcPr>
+            <w:cnfStyle w:val="001000000000" w:firstRow="0" w:lastRow="0" w:firstColumn="1" w:lastColumn="0" w:oddVBand="0" w:evenVBand="0" w:oddHBand="0" w:evenHBand="0" w:firstRowFirstColumn="0" w:firstRowLastColumn="0" w:lastRowFirstColumn="0" w:lastRowLastColumn="0"/>
+            <w:tcW w:w="9350" w:type="dxa"/>
+          </w:tcPr>
+          <w:p>
+            <w:pPr>
+              <w:jc w:val="center"/>
+              <w:rPr>
+                <w:b w:val="0"/>
+                <w:bCs w:val="0"/>
+              </w:rPr>
+            </w:pPr>
+          </w:p>
+          <w:p>
+            <w:pPr>
+              <w:jc w:val="center"/>
+            </w:pPr>
+            <w:r>
+              <w:t>FEEDBACK</w:t>
+            </w:r>
+          </w:p>
+          <w:p>
+            <w:pPr>
+              <w:rPr>
+                <w:b w:val="0"/>
+                <w:bCs w:val="0"/>
+              </w:rPr>
+            </w:pPr>
+          </w:p>
+        </w:tc>
+      </w:tr>
+    </w:tbl>
+    <w:p>
+      <w:pPr>
+        <w:rPr>
+          <w:rStyle w:val="IntenseEmphasis"/>
+        </w:rPr>
+      </w:pPr>
+      <w:r>
+        <w:rPr>
+          <w:rStyle w:val="IntenseEmphasis"/>
+        </w:rPr>
+        <w:t>Self-Assessment: Orienting</w:t>
+      </w:r>
+    </w:p>
+    <w:p>
+      <w:r>
+        <w:rPr>
+          <w:rStyle w:val="IntenseEmphasis"/>
+          <w:b w:val="0"/>
+          <w:bCs w:val="0"/>
+          <w:i w:val="0"/>
+          <w:iCs w:val="0"/>
+        </w:rPr>
         <w:t>When working on the exercise I frequently looked up methods and terms. I applied this new knowledge and managed to prepare data for the training of a machine learning algorithm.</w:t>
-      </w:r>
-    </w:p>
-    <w:p>
-      <w:pPr>
-        <w:shd w:val="clear" w:color="auto" w:fill="FFFFFF"/>
-        <w:spacing w:before="180" w:after="180" w:line="240" w:lineRule="auto"/>
-        <w:rPr>
-          <w:rFonts w:eastAsia="Times New Roman" w:cs="Helvetica"/>
-          <w:color w:val="2D3B45"/>
-          <w:sz w:val="24"/>
-          <w:szCs w:val="24"/>
-        </w:rPr>
-      </w:pPr>
-    </w:p>
-    <w:p>
-      <w:pPr>
-        <w:rPr>
-          <w:rFonts w:eastAsia="Times New Roman" w:cs="Helvetica"/>
-          <w:color w:val="2D3B45"/>
-          <w:sz w:val="24"/>
-          <w:szCs w:val="24"/>
-        </w:rPr>
-      </w:pPr>
-      <w:r>
-        <w:rPr>
-          <w:rFonts w:eastAsia="Times New Roman" w:cs="Helvetica"/>
-          <w:color w:val="2D3B45"/>
-          <w:sz w:val="24"/>
-          <w:szCs w:val="24"/>
-        </w:rPr>
-        <w:br w:type="page"/>
       </w:r>
     </w:p>
     <w:p>
@@ -1487,7 +2225,7 @@
           <w:rFonts w:asciiTheme="minorHAnsi" w:hAnsiTheme="minorHAnsi"/>
         </w:rPr>
       </w:pPr>
-      <w:bookmarkStart w:id="3" w:name="_Toc81474504"/>
+      <w:bookmarkStart w:id="4" w:name="_Toc82446932"/>
       <w:r>
         <w:rPr>
           <w:rFonts w:asciiTheme="minorHAnsi" w:hAnsiTheme="minorHAnsi"/>
@@ -1495,7 +2233,7 @@
         <w:lastRenderedPageBreak/>
         <w:t>2: Data Analysis &amp; Model Engineering</w:t>
       </w:r>
-      <w:bookmarkEnd w:id="3"/>
+      <w:bookmarkEnd w:id="4"/>
     </w:p>
     <w:p>
       <w:pPr>
@@ -1834,13 +2572,32 @@
       <w:pPr>
         <w:pStyle w:val="Heading2"/>
       </w:pPr>
-      <w:r>
-        <w:t>First Evaluation: week 1</w:t>
-      </w:r>
-    </w:p>
-    <w:p>
-      <w:r>
-        <w:t>The Boston Housing exercise was a great practice. I learned to analyze and prepare data so that it can be used in a machine learning algorithm. I applied this new knowledge on the Titanic. By applying several machine learning algorithms, I selected the most optimal solution comparing R</w:t>
+      <w:bookmarkStart w:id="5" w:name="_Toc82446933"/>
+      <w:r>
+        <w:t>Second Evaluation: Week 2</w:t>
+      </w:r>
+      <w:r>
+        <w:t xml:space="preserve"> </w:t>
+      </w:r>
+      <w:r>
+        <w:t>(</w:t>
+      </w:r>
+      <w:r>
+        <w:t>07</w:t>
+      </w:r>
+      <w:r>
+        <w:t>/09/2021)</w:t>
+      </w:r>
+      <w:bookmarkEnd w:id="5"/>
+    </w:p>
+    <w:p>
+      <w:pPr>
+        <w:tabs>
+          <w:tab w:val="left" w:pos="1560"/>
+        </w:tabs>
+      </w:pPr>
+      <w:r>
+        <w:t>With the knowledge from the Boston Housing exercise, I started working on the Titanic case. Treating the data and applying several machine learning algorithms, I selected the most optimal solution comparing R</w:t>
       </w:r>
       <w:r>
         <w:rPr>
@@ -1859,7 +2616,7 @@
         <w:tblLook w:val="04A0" w:firstRow="1" w:lastRow="0" w:firstColumn="1" w:lastColumn="0" w:noHBand="0" w:noVBand="1"/>
       </w:tblPr>
       <w:tblGrid>
-        <w:gridCol w:w="9350"/>
+        <w:gridCol w:w="9360"/>
       </w:tblGrid>
       <w:tr>
         <w:trPr>
@@ -1888,7 +2645,197 @@
               </w:rPr>
             </w:pPr>
             <w:r>
-              <w:t>FEEDBACK</w:t>
+              <w:rPr>
+                <w:noProof/>
+              </w:rPr>
+              <w:drawing>
+                <wp:inline distT="0" distB="0" distL="0" distR="0" wp14:anchorId="017DF68C" wp14:editId="58680E0F">
+                  <wp:extent cx="5943600" cy="330835"/>
+                  <wp:effectExtent l="0" t="0" r="0" b="0"/>
+                  <wp:docPr id="2" name="Picture 2"/>
+                  <wp:cNvGraphicFramePr>
+                    <a:graphicFrameLocks xmlns:a="http://schemas.openxmlformats.org/drawingml/2006/main" noChangeAspect="1"/>
+                  </wp:cNvGraphicFramePr>
+                  <a:graphic xmlns:a="http://schemas.openxmlformats.org/drawingml/2006/main">
+                    <a:graphicData uri="http://schemas.openxmlformats.org/drawingml/2006/picture">
+                      <pic:pic xmlns:pic="http://schemas.openxmlformats.org/drawingml/2006/picture">
+                        <pic:nvPicPr>
+                          <pic:cNvPr id="1" name=""/>
+                          <pic:cNvPicPr/>
+                        </pic:nvPicPr>
+                        <pic:blipFill>
+                          <a:blip r:embed="rId9"/>
+                          <a:stretch>
+                            <a:fillRect/>
+                          </a:stretch>
+                        </pic:blipFill>
+                        <pic:spPr>
+                          <a:xfrm>
+                            <a:off x="0" y="0"/>
+                            <a:ext cx="5943600" cy="330835"/>
+                          </a:xfrm>
+                          <a:prstGeom prst="rect">
+                            <a:avLst/>
+                          </a:prstGeom>
+                        </pic:spPr>
+                      </pic:pic>
+                    </a:graphicData>
+                  </a:graphic>
+                </wp:inline>
+              </w:drawing>
+            </w:r>
+          </w:p>
+          <w:p>
+            <w:pPr>
+              <w:jc w:val="center"/>
+            </w:pPr>
+          </w:p>
+        </w:tc>
+      </w:tr>
+    </w:tbl>
+    <w:p>
+      <w:pPr>
+        <w:rPr>
+          <w:rStyle w:val="IntenseEmphasis"/>
+        </w:rPr>
+      </w:pPr>
+      <w:r>
+        <w:rPr>
+          <w:rStyle w:val="IntenseEmphasis"/>
+        </w:rPr>
+        <w:t>Self-Assessment: Orienting</w:t>
+      </w:r>
+    </w:p>
+    <w:p>
+      <w:pPr>
+        <w:tabs>
+          <w:tab w:val="left" w:pos="1560"/>
+        </w:tabs>
+      </w:pPr>
+      <w:r>
+        <w:rPr>
+          <w:rStyle w:val="IntenseEmphasis"/>
+          <w:b w:val="0"/>
+          <w:bCs w:val="0"/>
+          <w:i w:val="0"/>
+          <w:iCs w:val="0"/>
+        </w:rPr>
+        <w:t xml:space="preserve">With the experience from the first exercise, it was a lot easier to get working on the Titanic. My understanding of core concept has increased, but I still made some mistakes concerning the algorithms which I chose. After the lecture about </w:t>
+      </w:r>
+      <w:r>
+        <w:rPr>
+          <w:rStyle w:val="IntenseEmphasis"/>
+          <w:b w:val="0"/>
+          <w:bCs w:val="0"/>
+        </w:rPr>
+        <w:t>Linear Regression</w:t>
+      </w:r>
+      <w:r>
+        <w:rPr>
+          <w:rStyle w:val="IntenseEmphasis"/>
+          <w:b w:val="0"/>
+          <w:bCs w:val="0"/>
+          <w:i w:val="0"/>
+          <w:iCs w:val="0"/>
+        </w:rPr>
+        <w:t xml:space="preserve"> my understanding of the topic has increased greatly because of the direct comparison within the lecture.</w:t>
+      </w:r>
+    </w:p>
+    <w:p>
+      <w:pPr>
+        <w:pStyle w:val="Heading2"/>
+      </w:pPr>
+      <w:bookmarkStart w:id="6" w:name="_Toc82446934"/>
+      <w:r>
+        <w:t>First Evaluation: week 1</w:t>
+      </w:r>
+      <w:r>
+        <w:t xml:space="preserve"> </w:t>
+      </w:r>
+      <w:r>
+        <w:t>(02/09/2021)</w:t>
+      </w:r>
+      <w:bookmarkEnd w:id="6"/>
+    </w:p>
+    <w:p>
+      <w:r>
+        <w:t xml:space="preserve">The Boston Housing exercise was a great practice. I learned to analyze and prepare data so that it can be used in a machine learning algorithm. </w:t>
+      </w:r>
+    </w:p>
+    <w:tbl>
+      <w:tblPr>
+        <w:tblStyle w:val="ListTable2"/>
+        <w:tblW w:w="0" w:type="auto"/>
+        <w:tblLook w:val="04A0" w:firstRow="1" w:lastRow="0" w:firstColumn="1" w:lastColumn="0" w:noHBand="0" w:noVBand="1"/>
+      </w:tblPr>
+      <w:tblGrid>
+        <w:gridCol w:w="9360"/>
+      </w:tblGrid>
+      <w:tr>
+        <w:trPr>
+          <w:cnfStyle w:val="100000000000" w:firstRow="1" w:lastRow="0" w:firstColumn="0" w:lastColumn="0" w:oddVBand="0" w:evenVBand="0" w:oddHBand="0" w:evenHBand="0" w:firstRowFirstColumn="0" w:firstRowLastColumn="0" w:lastRowFirstColumn="0" w:lastRowLastColumn="0"/>
+        </w:trPr>
+        <w:tc>
+          <w:tcPr>
+            <w:cnfStyle w:val="001000000000" w:firstRow="0" w:lastRow="0" w:firstColumn="1" w:lastColumn="0" w:oddVBand="0" w:evenVBand="0" w:oddHBand="0" w:evenHBand="0" w:firstRowFirstColumn="0" w:firstRowLastColumn="0" w:lastRowFirstColumn="0" w:lastRowLastColumn="0"/>
+            <w:tcW w:w="9350" w:type="dxa"/>
+          </w:tcPr>
+          <w:p>
+            <w:pPr>
+              <w:jc w:val="center"/>
+              <w:rPr>
+                <w:b w:val="0"/>
+                <w:bCs w:val="0"/>
+              </w:rPr>
+            </w:pPr>
+          </w:p>
+          <w:p>
+            <w:pPr>
+              <w:jc w:val="center"/>
+              <w:rPr>
+                <w:b w:val="0"/>
+                <w:bCs w:val="0"/>
+              </w:rPr>
+            </w:pPr>
+            <w:r>
+              <w:rPr>
+                <w:noProof/>
+              </w:rPr>
+              <w:drawing>
+                <wp:inline distT="0" distB="0" distL="0" distR="0" wp14:anchorId="61687D73" wp14:editId="00A19879">
+                  <wp:extent cx="5943600" cy="364490"/>
+                  <wp:effectExtent l="0" t="0" r="0" b="0"/>
+                  <wp:docPr id="1" name="Picture 1"/>
+                  <wp:cNvGraphicFramePr>
+                    <a:graphicFrameLocks xmlns:a="http://schemas.openxmlformats.org/drawingml/2006/main" noChangeAspect="1"/>
+                  </wp:cNvGraphicFramePr>
+                  <a:graphic xmlns:a="http://schemas.openxmlformats.org/drawingml/2006/main">
+                    <a:graphicData uri="http://schemas.openxmlformats.org/drawingml/2006/picture">
+                      <pic:pic xmlns:pic="http://schemas.openxmlformats.org/drawingml/2006/picture">
+                        <pic:nvPicPr>
+                          <pic:cNvPr id="1" name=""/>
+                          <pic:cNvPicPr/>
+                        </pic:nvPicPr>
+                        <pic:blipFill>
+                          <a:blip r:embed="rId10"/>
+                          <a:stretch>
+                            <a:fillRect/>
+                          </a:stretch>
+                        </pic:blipFill>
+                        <pic:spPr>
+                          <a:xfrm>
+                            <a:off x="0" y="0"/>
+                            <a:ext cx="5943600" cy="364490"/>
+                          </a:xfrm>
+                          <a:prstGeom prst="rect">
+                            <a:avLst/>
+                          </a:prstGeom>
+                        </pic:spPr>
+                      </pic:pic>
+                    </a:graphicData>
+                  </a:graphic>
+                </wp:inline>
+              </w:drawing>
             </w:r>
           </w:p>
           <w:p/>
@@ -1926,7 +2873,7 @@
           <w:i w:val="0"/>
           <w:iCs w:val="0"/>
         </w:rPr>
-        <w:t xml:space="preserve">While working on this exercise a lot of new terms are used. I often research these to get a better understanding. Applying these technicalities is something that will take a lot of practice. I am orienting heavily with this </w:t>
+        <w:t xml:space="preserve">While working on this exercise a lot of new terms are used. I often research these to get a better understanding. Applying these technicalities is something that will take a lot of </w:t>
       </w:r>
       <w:r>
         <w:rPr>
@@ -1936,7 +2883,8 @@
           <w:i w:val="0"/>
           <w:iCs w:val="0"/>
         </w:rPr>
-        <w:t>subject and</w:t>
+        <w:lastRenderedPageBreak/>
+        <w:t xml:space="preserve">practice. I am orienting heavily with this </w:t>
       </w:r>
       <w:r>
         <w:rPr>
@@ -1946,6 +2894,16 @@
           <w:i w:val="0"/>
           <w:iCs w:val="0"/>
         </w:rPr>
+        <w:t>subject and</w:t>
+      </w:r>
+      <w:r>
+        <w:rPr>
+          <w:rStyle w:val="IntenseEmphasis"/>
+          <w:b w:val="0"/>
+          <w:bCs w:val="0"/>
+          <w:i w:val="0"/>
+          <w:iCs w:val="0"/>
+        </w:rPr>
         <w:t xml:space="preserve"> experimenting with exercises is one of the main ways to learn for me.</w:t>
       </w:r>
     </w:p>
@@ -1961,7 +2919,7 @@
           <w:rFonts w:asciiTheme="minorHAnsi" w:hAnsiTheme="minorHAnsi"/>
         </w:rPr>
       </w:pPr>
-      <w:bookmarkStart w:id="4" w:name="_Toc81474505"/>
+      <w:bookmarkStart w:id="7" w:name="_Toc82446935"/>
       <w:r>
         <w:rPr>
           <w:rFonts w:asciiTheme="minorHAnsi" w:hAnsiTheme="minorHAnsi"/>
@@ -1969,7 +2927,7 @@
         <w:lastRenderedPageBreak/>
         <w:t>3. Reliability and Transparency</w:t>
       </w:r>
-      <w:bookmarkEnd w:id="4"/>
+      <w:bookmarkEnd w:id="7"/>
     </w:p>
     <w:p>
       <w:pPr>
@@ -2248,33 +3206,6 @@
         <w:tc>
           <w:tcPr>
             <w:tcW w:w="1870" w:type="dxa"/>
-            <w:shd w:val="clear" w:color="auto" w:fill="auto"/>
-          </w:tcPr>
-          <w:p>
-            <w:pPr>
-              <w:spacing w:before="180" w:after="180"/>
-              <w:jc w:val="center"/>
-              <w:rPr>
-                <w:rFonts w:eastAsia="Times New Roman" w:cs="Helvetica"/>
-                <w:color w:val="2D3B45"/>
-                <w:sz w:val="24"/>
-                <w:szCs w:val="24"/>
-              </w:rPr>
-            </w:pPr>
-            <w:r>
-              <w:rPr>
-                <w:rFonts w:eastAsia="Times New Roman" w:cs="Helvetica"/>
-                <w:color w:val="2D3B45"/>
-                <w:sz w:val="24"/>
-                <w:szCs w:val="24"/>
-              </w:rPr>
-              <w:t>ORIENTING</w:t>
-            </w:r>
-          </w:p>
-        </w:tc>
-        <w:tc>
-          <w:tcPr>
-            <w:tcW w:w="1870" w:type="dxa"/>
             <w:shd w:val="clear" w:color="auto" w:fill="B6D6F1" w:themeFill="accent6" w:themeFillTint="66"/>
           </w:tcPr>
           <w:p>
@@ -2295,6 +3226,33 @@
                 <w:sz w:val="24"/>
                 <w:szCs w:val="24"/>
               </w:rPr>
+              <w:t>ORIENTING</w:t>
+            </w:r>
+          </w:p>
+        </w:tc>
+        <w:tc>
+          <w:tcPr>
+            <w:tcW w:w="1870" w:type="dxa"/>
+            <w:shd w:val="clear" w:color="auto" w:fill="FFFFFF" w:themeFill="background1"/>
+          </w:tcPr>
+          <w:p>
+            <w:pPr>
+              <w:spacing w:before="180" w:after="180"/>
+              <w:jc w:val="center"/>
+              <w:rPr>
+                <w:rFonts w:eastAsia="Times New Roman" w:cs="Helvetica"/>
+                <w:color w:val="2D3B45"/>
+                <w:sz w:val="24"/>
+                <w:szCs w:val="24"/>
+              </w:rPr>
+            </w:pPr>
+            <w:r>
+              <w:rPr>
+                <w:rFonts w:eastAsia="Times New Roman" w:cs="Helvetica"/>
+                <w:color w:val="2D3B45"/>
+                <w:sz w:val="24"/>
+                <w:szCs w:val="24"/>
+              </w:rPr>
               <w:t>UNDEFINED</w:t>
             </w:r>
           </w:p>
@@ -2302,6 +3260,145 @@
       </w:tr>
     </w:tbl>
     <w:p/>
+    <w:p>
+      <w:pPr>
+        <w:pStyle w:val="Heading2"/>
+      </w:pPr>
+      <w:bookmarkStart w:id="8" w:name="_Toc82446936"/>
+      <w:r>
+        <w:t>First Evaluation: week 3</w:t>
+      </w:r>
+      <w:r>
+        <w:t xml:space="preserve"> </w:t>
+      </w:r>
+      <w:r>
+        <w:t>(</w:t>
+      </w:r>
+      <w:r>
+        <w:t>13</w:t>
+      </w:r>
+      <w:r>
+        <w:t>/09/2021)</w:t>
+      </w:r>
+      <w:bookmarkEnd w:id="8"/>
+    </w:p>
+    <w:p>
+      <w:r>
+        <w:t xml:space="preserve">Putting a lot of work into my </w:t>
+      </w:r>
+      <w:proofErr w:type="spellStart"/>
+      <w:r>
+        <w:t>jupyter</w:t>
+      </w:r>
+      <w:proofErr w:type="spellEnd"/>
+      <w:r>
+        <w:t xml:space="preserve"> notebooks so every detail is clear to any new reader. Furthermore, it must be clear for me. Every subject is unknown territory for me. So, getting a good understanding in the beginning might have a great impact in the end. Every method, function and parameter </w:t>
+      </w:r>
+      <w:r>
+        <w:t>are</w:t>
+      </w:r>
+      <w:r>
+        <w:t xml:space="preserve"> reviewed and tested in different circumstances.</w:t>
+      </w:r>
+    </w:p>
+    <w:tbl>
+      <w:tblPr>
+        <w:tblStyle w:val="ListTable2"/>
+        <w:tblW w:w="0" w:type="auto"/>
+        <w:tblLook w:val="04A0" w:firstRow="1" w:lastRow="0" w:firstColumn="1" w:lastColumn="0" w:noHBand="0" w:noVBand="1"/>
+      </w:tblPr>
+      <w:tblGrid>
+        <w:gridCol w:w="9350"/>
+      </w:tblGrid>
+      <w:tr>
+        <w:trPr>
+          <w:cnfStyle w:val="100000000000" w:firstRow="1" w:lastRow="0" w:firstColumn="0" w:lastColumn="0" w:oddVBand="0" w:evenVBand="0" w:oddHBand="0" w:evenHBand="0" w:firstRowFirstColumn="0" w:firstRowLastColumn="0" w:lastRowFirstColumn="0" w:lastRowLastColumn="0"/>
+        </w:trPr>
+        <w:tc>
+          <w:tcPr>
+            <w:cnfStyle w:val="001000000000" w:firstRow="0" w:lastRow="0" w:firstColumn="1" w:lastColumn="0" w:oddVBand="0" w:evenVBand="0" w:oddHBand="0" w:evenHBand="0" w:firstRowFirstColumn="0" w:firstRowLastColumn="0" w:lastRowFirstColumn="0" w:lastRowLastColumn="0"/>
+            <w:tcW w:w="9350" w:type="dxa"/>
+          </w:tcPr>
+          <w:p>
+            <w:pPr>
+              <w:jc w:val="center"/>
+              <w:rPr>
+                <w:b w:val="0"/>
+                <w:bCs w:val="0"/>
+              </w:rPr>
+            </w:pPr>
+          </w:p>
+          <w:p>
+            <w:pPr>
+              <w:jc w:val="center"/>
+              <w:rPr>
+                <w:b w:val="0"/>
+                <w:bCs w:val="0"/>
+              </w:rPr>
+            </w:pPr>
+            <w:r>
+              <w:t>FEEDBACK</w:t>
+            </w:r>
+          </w:p>
+          <w:p/>
+        </w:tc>
+      </w:tr>
+    </w:tbl>
+    <w:p>
+      <w:pPr>
+        <w:rPr>
+          <w:rStyle w:val="IntenseEmphasis"/>
+        </w:rPr>
+      </w:pPr>
+      <w:r>
+        <w:rPr>
+          <w:rStyle w:val="IntenseEmphasis"/>
+        </w:rPr>
+        <w:t>Self-Assessment: Orienting</w:t>
+      </w:r>
+    </w:p>
+    <w:p>
+      <w:pPr>
+        <w:rPr>
+          <w:rStyle w:val="IntenseEmphasis"/>
+          <w:b w:val="0"/>
+          <w:bCs w:val="0"/>
+          <w:i w:val="0"/>
+          <w:iCs w:val="0"/>
+        </w:rPr>
+      </w:pPr>
+      <w:r>
+        <w:rPr>
+          <w:rStyle w:val="IntenseEmphasis"/>
+          <w:b w:val="0"/>
+          <w:bCs w:val="0"/>
+          <w:i w:val="0"/>
+          <w:iCs w:val="0"/>
+        </w:rPr>
+        <w:t>Of course, it is only the 3</w:t>
+      </w:r>
+      <w:r>
+        <w:rPr>
+          <w:rStyle w:val="IntenseEmphasis"/>
+          <w:b w:val="0"/>
+          <w:bCs w:val="0"/>
+          <w:i w:val="0"/>
+          <w:iCs w:val="0"/>
+          <w:vertAlign w:val="superscript"/>
+        </w:rPr>
+        <w:t>rd</w:t>
+      </w:r>
+      <w:r>
+        <w:rPr>
+          <w:rStyle w:val="IntenseEmphasis"/>
+          <w:b w:val="0"/>
+          <w:bCs w:val="0"/>
+          <w:i w:val="0"/>
+          <w:iCs w:val="0"/>
+        </w:rPr>
+        <w:t xml:space="preserve"> week of this course. So, I cannot already have obtained enough experience or even a good enough understanding of these concepts. But by training with them and researching the possibilities I find myself on the orienting scale.</w:t>
+      </w:r>
+    </w:p>
     <w:p/>
     <w:p>
       <w:pPr>
@@ -2323,7 +3420,7 @@
           <w:rFonts w:asciiTheme="minorHAnsi" w:hAnsiTheme="minorHAnsi"/>
         </w:rPr>
       </w:pPr>
-      <w:bookmarkStart w:id="5" w:name="_Toc81474506"/>
+      <w:bookmarkStart w:id="9" w:name="_Toc82446937"/>
       <w:r>
         <w:rPr>
           <w:rFonts w:asciiTheme="minorHAnsi" w:hAnsiTheme="minorHAnsi"/>
@@ -2331,7 +3428,7 @@
         <w:lastRenderedPageBreak/>
         <w:t>4. Targeted Interaction</w:t>
       </w:r>
-      <w:bookmarkEnd w:id="5"/>
+      <w:bookmarkEnd w:id="9"/>
     </w:p>
     <w:p>
       <w:pPr>
@@ -2663,33 +3760,9 @@
         <w:tc>
           <w:tcPr>
             <w:tcW w:w="1870" w:type="dxa"/>
-            <w:shd w:val="clear" w:color="auto" w:fill="auto"/>
-          </w:tcPr>
-          <w:p>
-            <w:pPr>
-              <w:spacing w:before="180" w:after="180"/>
-              <w:jc w:val="center"/>
-              <w:rPr>
-                <w:rFonts w:eastAsia="Times New Roman" w:cs="Helvetica"/>
-                <w:color w:val="2D3B45"/>
-                <w:sz w:val="24"/>
-                <w:szCs w:val="24"/>
-              </w:rPr>
-            </w:pPr>
-            <w:r>
-              <w:rPr>
-                <w:rFonts w:eastAsia="Times New Roman" w:cs="Helvetica"/>
-                <w:color w:val="2D3B45"/>
-                <w:sz w:val="24"/>
-                <w:szCs w:val="24"/>
-              </w:rPr>
-              <w:t>ORIENTING</w:t>
-            </w:r>
-          </w:p>
-        </w:tc>
-        <w:tc>
-          <w:tcPr>
-            <w:tcW w:w="1870" w:type="dxa"/>
+            <w:tcBorders>
+              <w:bottom w:val="single" w:sz="4" w:space="0" w:color="auto"/>
+            </w:tcBorders>
             <w:shd w:val="clear" w:color="auto" w:fill="B6D6F1" w:themeFill="accent6" w:themeFillTint="66"/>
           </w:tcPr>
           <w:p>
@@ -2710,13 +3783,161 @@
                 <w:sz w:val="24"/>
                 <w:szCs w:val="24"/>
               </w:rPr>
+              <w:t>ORIENTING</w:t>
+            </w:r>
+          </w:p>
+        </w:tc>
+        <w:tc>
+          <w:tcPr>
+            <w:tcW w:w="1870" w:type="dxa"/>
+            <w:shd w:val="clear" w:color="auto" w:fill="FFFFFF" w:themeFill="background1"/>
+          </w:tcPr>
+          <w:p>
+            <w:pPr>
+              <w:spacing w:before="180" w:after="180"/>
+              <w:jc w:val="center"/>
+              <w:rPr>
+                <w:rFonts w:eastAsia="Times New Roman" w:cs="Helvetica"/>
+                <w:color w:val="2D3B45"/>
+                <w:sz w:val="24"/>
+                <w:szCs w:val="24"/>
+              </w:rPr>
+            </w:pPr>
+            <w:r>
+              <w:rPr>
+                <w:rFonts w:eastAsia="Times New Roman" w:cs="Helvetica"/>
+                <w:color w:val="2D3B45"/>
+                <w:sz w:val="24"/>
+                <w:szCs w:val="24"/>
+              </w:rPr>
               <w:t>UNDEFINED</w:t>
             </w:r>
           </w:p>
         </w:tc>
       </w:tr>
     </w:tbl>
-    <w:p/>
+    <w:p>
+      <w:pPr>
+        <w:tabs>
+          <w:tab w:val="left" w:pos="930"/>
+        </w:tabs>
+      </w:pPr>
+      <w:r>
+        <w:tab/>
+      </w:r>
+    </w:p>
+    <w:p>
+      <w:pPr>
+        <w:pStyle w:val="Heading2"/>
+      </w:pPr>
+      <w:bookmarkStart w:id="10" w:name="_Toc82446938"/>
+      <w:r>
+        <w:t>First Evaluation: week 3</w:t>
+      </w:r>
+      <w:r>
+        <w:t xml:space="preserve"> </w:t>
+      </w:r>
+      <w:r>
+        <w:t>(</w:t>
+      </w:r>
+      <w:r>
+        <w:t>13</w:t>
+      </w:r>
+      <w:r>
+        <w:t>/09/2021)</w:t>
+      </w:r>
+      <w:bookmarkEnd w:id="10"/>
+    </w:p>
+    <w:p>
+      <w:r>
+        <w:t xml:space="preserve">Actively making exercises has put me in the position to train with each of the phases. </w:t>
+      </w:r>
+      <w:proofErr w:type="spellStart"/>
+      <w:r>
+        <w:t>Jupyter</w:t>
+      </w:r>
+      <w:proofErr w:type="spellEnd"/>
+      <w:r>
+        <w:t xml:space="preserve"> notebooks have explanatory text and are written in an understandable manner for readers of each level. Discussing results with teachers and keeping an open mind while staying critical.</w:t>
+      </w:r>
+    </w:p>
+    <w:tbl>
+      <w:tblPr>
+        <w:tblStyle w:val="ListTable2"/>
+        <w:tblW w:w="0" w:type="auto"/>
+        <w:tblLook w:val="04A0" w:firstRow="1" w:lastRow="0" w:firstColumn="1" w:lastColumn="0" w:noHBand="0" w:noVBand="1"/>
+      </w:tblPr>
+      <w:tblGrid>
+        <w:gridCol w:w="9350"/>
+      </w:tblGrid>
+      <w:tr>
+        <w:trPr>
+          <w:cnfStyle w:val="100000000000" w:firstRow="1" w:lastRow="0" w:firstColumn="0" w:lastColumn="0" w:oddVBand="0" w:evenVBand="0" w:oddHBand="0" w:evenHBand="0" w:firstRowFirstColumn="0" w:firstRowLastColumn="0" w:lastRowFirstColumn="0" w:lastRowLastColumn="0"/>
+        </w:trPr>
+        <w:tc>
+          <w:tcPr>
+            <w:cnfStyle w:val="001000000000" w:firstRow="0" w:lastRow="0" w:firstColumn="1" w:lastColumn="0" w:oddVBand="0" w:evenVBand="0" w:oddHBand="0" w:evenHBand="0" w:firstRowFirstColumn="0" w:firstRowLastColumn="0" w:lastRowFirstColumn="0" w:lastRowLastColumn="0"/>
+            <w:tcW w:w="9350" w:type="dxa"/>
+          </w:tcPr>
+          <w:p>
+            <w:pPr>
+              <w:jc w:val="center"/>
+              <w:rPr>
+                <w:b w:val="0"/>
+                <w:bCs w:val="0"/>
+              </w:rPr>
+            </w:pPr>
+          </w:p>
+          <w:p>
+            <w:pPr>
+              <w:jc w:val="center"/>
+              <w:rPr>
+                <w:b w:val="0"/>
+                <w:bCs w:val="0"/>
+              </w:rPr>
+            </w:pPr>
+            <w:r>
+              <w:t>FEEDBACK</w:t>
+            </w:r>
+          </w:p>
+          <w:p/>
+        </w:tc>
+      </w:tr>
+    </w:tbl>
+    <w:p>
+      <w:pPr>
+        <w:rPr>
+          <w:rStyle w:val="IntenseEmphasis"/>
+        </w:rPr>
+      </w:pPr>
+      <w:r>
+        <w:rPr>
+          <w:rStyle w:val="IntenseEmphasis"/>
+        </w:rPr>
+        <w:t>Self-Assessment: Orienting</w:t>
+      </w:r>
+    </w:p>
+    <w:p>
+      <w:pPr>
+        <w:rPr>
+          <w:rStyle w:val="IntenseEmphasis"/>
+          <w:b w:val="0"/>
+          <w:bCs w:val="0"/>
+          <w:i w:val="0"/>
+          <w:iCs w:val="0"/>
+        </w:rPr>
+      </w:pPr>
+      <w:r>
+        <w:rPr>
+          <w:rStyle w:val="IntenseEmphasis"/>
+          <w:b w:val="0"/>
+          <w:bCs w:val="0"/>
+          <w:i w:val="0"/>
+          <w:iCs w:val="0"/>
+        </w:rPr>
+        <w:t>By performing general exercises, I have practiced with most phases and am orienting further in the possibilities within each phase. During the upcoming weeks I will have gathered more experience and knowledge.</w:t>
+      </w:r>
+    </w:p>
     <w:p/>
     <w:p>
       <w:pPr>
@@ -2738,7 +3959,7 @@
           <w:rFonts w:asciiTheme="minorHAnsi" w:hAnsiTheme="minorHAnsi"/>
         </w:rPr>
       </w:pPr>
-      <w:bookmarkStart w:id="6" w:name="_Toc81474507"/>
+      <w:bookmarkStart w:id="11" w:name="_Toc82446939"/>
       <w:r>
         <w:rPr>
           <w:rFonts w:asciiTheme="minorHAnsi" w:hAnsiTheme="minorHAnsi"/>
@@ -2746,7 +3967,7 @@
         <w:lastRenderedPageBreak/>
         <w:t>5. Future Orientation</w:t>
       </w:r>
-      <w:bookmarkEnd w:id="6"/>
+      <w:bookmarkEnd w:id="11"/>
     </w:p>
     <w:p>
       <w:pPr>
@@ -3091,7 +4312,7 @@
           <w:rFonts w:asciiTheme="minorHAnsi" w:hAnsiTheme="minorHAnsi"/>
         </w:rPr>
       </w:pPr>
-      <w:bookmarkStart w:id="7" w:name="_Toc81474508"/>
+      <w:bookmarkStart w:id="12" w:name="_Toc82446940"/>
       <w:r>
         <w:rPr>
           <w:rFonts w:asciiTheme="minorHAnsi" w:hAnsiTheme="minorHAnsi"/>
@@ -3099,7 +4320,7 @@
         <w:lastRenderedPageBreak/>
         <w:t>6. Investigative Problem Solving</w:t>
       </w:r>
-      <w:bookmarkEnd w:id="7"/>
+      <w:bookmarkEnd w:id="12"/>
     </w:p>
     <w:p>
       <w:pPr>
@@ -3520,7 +4741,7 @@
           <w:rFonts w:asciiTheme="minorHAnsi" w:hAnsiTheme="minorHAnsi"/>
         </w:rPr>
       </w:pPr>
-      <w:bookmarkStart w:id="8" w:name="_Toc81474509"/>
+      <w:bookmarkStart w:id="13" w:name="_Toc82446941"/>
       <w:r>
         <w:rPr>
           <w:rFonts w:asciiTheme="minorHAnsi" w:hAnsiTheme="minorHAnsi"/>
@@ -3528,7 +4749,7 @@
         <w:lastRenderedPageBreak/>
         <w:t>7. Personal Leadership</w:t>
       </w:r>
-      <w:bookmarkEnd w:id="8"/>
+      <w:bookmarkEnd w:id="13"/>
     </w:p>
     <w:p>
       <w:pPr>
@@ -3794,6 +5015,7 @@
         <w:tc>
           <w:tcPr>
             <w:tcW w:w="1870" w:type="dxa"/>
+            <w:shd w:val="clear" w:color="auto" w:fill="B6D6F1" w:themeFill="accent6" w:themeFillTint="66"/>
           </w:tcPr>
           <w:p>
             <w:pPr>
@@ -3820,7 +5042,7 @@
         <w:tc>
           <w:tcPr>
             <w:tcW w:w="1870" w:type="dxa"/>
-            <w:shd w:val="clear" w:color="auto" w:fill="B6D6F1" w:themeFill="accent6" w:themeFillTint="66"/>
+            <w:shd w:val="clear" w:color="auto" w:fill="FFFFFF" w:themeFill="background1"/>
           </w:tcPr>
           <w:p>
             <w:pPr>
@@ -3878,16 +5100,27 @@
       <w:pPr>
         <w:pStyle w:val="Heading2"/>
       </w:pPr>
-      <w:r>
-        <w:t xml:space="preserve">First Evaluation: week </w:t>
-      </w:r>
-      <w:r>
-        <w:t>2</w:t>
-      </w:r>
-    </w:p>
-    <w:p>
-      <w:r>
-        <w:t>Starting from the previous semester I have been taking a different approach to my personal development. I am more outreaching and demanding of myself, but also of others. I am strict on my own results and expect clarity and support from the tutors. I am very active and strive towards becoming better every day.</w:t>
+      <w:bookmarkStart w:id="14" w:name="_Toc82446942"/>
+      <w:r>
+        <w:t xml:space="preserve">Second Evaluation: week </w:t>
+      </w:r>
+      <w:r>
+        <w:t xml:space="preserve">2 </w:t>
+      </w:r>
+      <w:r>
+        <w:t>(</w:t>
+      </w:r>
+      <w:r>
+        <w:t>10</w:t>
+      </w:r>
+      <w:r>
+        <w:t>/09/2021)</w:t>
+      </w:r>
+      <w:bookmarkEnd w:id="14"/>
+    </w:p>
+    <w:p>
+      <w:r>
+        <w:t>Not sure how to prepare myself for an internship I jumped in the deep. Last Friday I had a talk with Nico, and he recommended me to just try to get into contact with one of the internship contacts. Already knowing what I wanted I looked up the person on LinkedIn and sent a message. I got a referral for the actual person in charge on internships.</w:t>
       </w:r>
     </w:p>
     <w:tbl>
@@ -3923,17 +5156,123 @@
               <w:rPr>
                 <w:b w:val="0"/>
                 <w:bCs w:val="0"/>
-                <w:i/>
-                <w:iCs/>
               </w:rPr>
             </w:pPr>
             <w:r>
+              <w:t>FEEDBACK</w:t>
+            </w:r>
+          </w:p>
+          <w:p/>
+        </w:tc>
+      </w:tr>
+    </w:tbl>
+    <w:p>
+      <w:pPr>
+        <w:rPr>
+          <w:rStyle w:val="IntenseEmphasis"/>
+        </w:rPr>
+      </w:pPr>
+      <w:r>
+        <w:rPr>
+          <w:rStyle w:val="IntenseEmphasis"/>
+        </w:rPr>
+        <w:t xml:space="preserve">Self-Assessment: </w:t>
+      </w:r>
+      <w:r>
+        <w:rPr>
+          <w:rStyle w:val="IntenseEmphasis"/>
+        </w:rPr>
+        <w:t>Beginning</w:t>
+      </w:r>
+    </w:p>
+    <w:p>
+      <w:pPr>
+        <w:rPr>
+          <w:rStyle w:val="IntenseEmphasis"/>
+          <w:b w:val="0"/>
+          <w:bCs w:val="0"/>
+          <w:i w:val="0"/>
+          <w:iCs w:val="0"/>
+        </w:rPr>
+      </w:pPr>
+      <w:r>
+        <w:rPr>
+          <w:rStyle w:val="IntenseEmphasis"/>
+          <w:b w:val="0"/>
+          <w:bCs w:val="0"/>
+          <w:i w:val="0"/>
+          <w:iCs w:val="0"/>
+        </w:rPr>
+        <w:t>Not waiting but working hard towards my goals. I am not going easy on this semester because I know what I want, and I know it takes lots of work to get there. Preparing myself well for the Data Science Master route is one of my main concerns this semester.</w:t>
+      </w:r>
+    </w:p>
+    <w:p/>
+    <w:p>
+      <w:pPr>
+        <w:pStyle w:val="Heading2"/>
+      </w:pPr>
+      <w:bookmarkStart w:id="15" w:name="_Toc82446943"/>
+      <w:r>
+        <w:t xml:space="preserve">First Evaluation: week </w:t>
+      </w:r>
+      <w:r>
+        <w:t xml:space="preserve">1 </w:t>
+      </w:r>
+      <w:r>
+        <w:t>(02/09/2021)</w:t>
+      </w:r>
+      <w:bookmarkEnd w:id="15"/>
+    </w:p>
+    <w:p>
+      <w:r>
+        <w:t>Starting from the previous semester I have been taking a different approach to my personal development. I am more outreaching and demanding of myself, but also of others. I am strict on my own results and expect clarity and support from the tutors. I am very active and strive towards becoming better every day.</w:t>
+      </w:r>
+    </w:p>
+    <w:tbl>
+      <w:tblPr>
+        <w:tblStyle w:val="ListTable2"/>
+        <w:tblW w:w="0" w:type="auto"/>
+        <w:tblLook w:val="04A0" w:firstRow="1" w:lastRow="0" w:firstColumn="1" w:lastColumn="0" w:noHBand="0" w:noVBand="1"/>
+      </w:tblPr>
+      <w:tblGrid>
+        <w:gridCol w:w="9350"/>
+      </w:tblGrid>
+      <w:tr>
+        <w:trPr>
+          <w:cnfStyle w:val="100000000000" w:firstRow="1" w:lastRow="0" w:firstColumn="0" w:lastColumn="0" w:oddVBand="0" w:evenVBand="0" w:oddHBand="0" w:evenHBand="0" w:firstRowFirstColumn="0" w:firstRowLastColumn="0" w:lastRowFirstColumn="0" w:lastRowLastColumn="0"/>
+        </w:trPr>
+        <w:tc>
+          <w:tcPr>
+            <w:cnfStyle w:val="001000000000" w:firstRow="0" w:lastRow="0" w:firstColumn="1" w:lastColumn="0" w:oddVBand="0" w:evenVBand="0" w:oddHBand="0" w:evenHBand="0" w:firstRowFirstColumn="0" w:firstRowLastColumn="0" w:lastRowFirstColumn="0" w:lastRowLastColumn="0"/>
+            <w:tcW w:w="9350" w:type="dxa"/>
+          </w:tcPr>
+          <w:p>
+            <w:pPr>
+              <w:jc w:val="center"/>
+              <w:rPr>
+                <w:b w:val="0"/>
+                <w:bCs w:val="0"/>
+              </w:rPr>
+            </w:pPr>
+          </w:p>
+          <w:p>
+            <w:pPr>
+              <w:jc w:val="center"/>
               <w:rPr>
                 <w:b w:val="0"/>
                 <w:bCs w:val="0"/>
                 <w:i/>
                 <w:iCs/>
               </w:rPr>
+            </w:pPr>
+            <w:r>
+              <w:rPr>
+                <w:b w:val="0"/>
+                <w:bCs w:val="0"/>
+                <w:i/>
+                <w:iCs/>
+              </w:rPr>
+              <w:lastRenderedPageBreak/>
               <w:t>“It is very good you are being active from the start. Getting a good understanding of all concepts from the beginning is a great advantage”</w:t>
             </w:r>
           </w:p>
@@ -4013,6 +5352,7 @@
         <w:rPr>
           <w:rStyle w:val="IntenseEmphasis"/>
         </w:rPr>
+        <w:lastRenderedPageBreak/>
         <w:t>Self-Assessment: Orienting</w:t>
       </w:r>
     </w:p>
@@ -4058,7 +5398,7 @@
           <w:rFonts w:asciiTheme="minorHAnsi" w:hAnsiTheme="minorHAnsi"/>
         </w:rPr>
       </w:pPr>
-      <w:bookmarkStart w:id="9" w:name="_Toc81474510"/>
+      <w:bookmarkStart w:id="16" w:name="_Toc82446944"/>
       <w:r>
         <w:rPr>
           <w:rFonts w:asciiTheme="minorHAnsi" w:hAnsiTheme="minorHAnsi"/>
@@ -4066,7 +5406,7 @@
         <w:lastRenderedPageBreak/>
         <w:t>8. Internship Preparation</w:t>
       </w:r>
-      <w:bookmarkEnd w:id="9"/>
+      <w:bookmarkEnd w:id="16"/>
     </w:p>
     <w:p>
       <w:pPr>
@@ -4258,27 +5598,43 @@
       <w:pPr>
         <w:pStyle w:val="Heading2"/>
       </w:pPr>
-      <w:bookmarkStart w:id="10" w:name="_Toc81474511"/>
-      <w:r>
-        <w:t>First Evaluation: week 1</w:t>
-      </w:r>
-      <w:bookmarkEnd w:id="10"/>
-    </w:p>
-    <w:p>
-      <w:r>
-        <w:t xml:space="preserve">Last semester I started looking for internship opportunities in the field of IT. I also made a LinkedIn account where I provided crucial information about myself and my skills. I already got into contact with a few recruiters, </w:t>
-      </w:r>
-      <w:r>
-        <w:t>b</w:t>
-      </w:r>
-      <w:r>
-        <w:t>ut I am not sure yet if I will pursue these</w:t>
-      </w:r>
-      <w:r>
-        <w:t xml:space="preserve"> offers</w:t>
-      </w:r>
-      <w:r>
-        <w:t>. The next step for me will be creating an online portfolio.</w:t>
+      <w:bookmarkStart w:id="17" w:name="_Toc82446945"/>
+      <w:r>
+        <w:t>Second Evaluation: week 2</w:t>
+      </w:r>
+      <w:r>
+        <w:t xml:space="preserve"> </w:t>
+      </w:r>
+      <w:r>
+        <w:t>(</w:t>
+      </w:r>
+      <w:r>
+        <w:t>10</w:t>
+      </w:r>
+      <w:r>
+        <w:t>/09/2021)</w:t>
+      </w:r>
+      <w:bookmarkEnd w:id="17"/>
+    </w:p>
+    <w:p>
+      <w:r>
+        <w:t xml:space="preserve">I have been in contact with a HRM manager from </w:t>
+      </w:r>
+      <w:proofErr w:type="spellStart"/>
+      <w:r>
+        <w:t>Prodrive</w:t>
+      </w:r>
+      <w:proofErr w:type="spellEnd"/>
+      <w:r>
+        <w:t xml:space="preserve"> Technologies. He referred me towards the internship coordinator from </w:t>
+      </w:r>
+      <w:proofErr w:type="spellStart"/>
+      <w:r>
+        <w:t>Prodrive</w:t>
+      </w:r>
+      <w:proofErr w:type="spellEnd"/>
+      <w:r>
+        <w:t>. I sent an email with my CV and motivation.</w:t>
       </w:r>
     </w:p>
     <w:tbl>
@@ -4311,16 +5667,40 @@
           <w:p>
             <w:pPr>
               <w:jc w:val="center"/>
-              <w:rPr>
-                <w:b w:val="0"/>
-                <w:bCs w:val="0"/>
-              </w:rPr>
             </w:pPr>
             <w:r>
-              <w:t>FEEDBACK</w:t>
+              <w:object w:dxaOrig="4396" w:dyaOrig="811" w14:anchorId="4A699641">
+                <v:shapetype id="_x0000_t75" coordsize="21600,21600" o:spt="75" o:preferrelative="t" path="m@4@5l@4@11@9@11@9@5xe" filled="f" stroked="f">
+                  <v:stroke joinstyle="miter"/>
+                  <v:formulas>
+                    <v:f eqn="if lineDrawn pixelLineWidth 0"/>
+                    <v:f eqn="sum @0 1 0"/>
+                    <v:f eqn="sum 0 0 @1"/>
+                    <v:f eqn="prod @2 1 2"/>
+                    <v:f eqn="prod @3 21600 pixelWidth"/>
+                    <v:f eqn="prod @3 21600 pixelHeight"/>
+                    <v:f eqn="sum @0 0 1"/>
+                    <v:f eqn="prod @6 1 2"/>
+                    <v:f eqn="prod @7 21600 pixelWidth"/>
+                    <v:f eqn="sum @8 21600 0"/>
+                    <v:f eqn="prod @7 21600 pixelHeight"/>
+                    <v:f eqn="sum @10 21600 0"/>
+                  </v:formulas>
+                  <v:path o:extrusionok="f" gradientshapeok="t" o:connecttype="rect"/>
+                  <o:lock v:ext="edit" aspectratio="t"/>
+                </v:shapetype>
+                <v:shape id="_x0000_i1027" type="#_x0000_t75" style="width:277.5pt;height:69.75pt" o:ole="">
+                  <v:imagedata r:id="rId11" o:title=""/>
+                </v:shape>
+                <o:OLEObject Type="Embed" ProgID="Package" ShapeID="_x0000_i1027" DrawAspect="Content" ObjectID="_1693073480" r:id="rId12"/>
+              </w:object>
             </w:r>
           </w:p>
-          <w:p/>
+          <w:p>
+            <w:pPr>
+              <w:jc w:val="center"/>
+            </w:pPr>
+          </w:p>
         </w:tc>
       </w:tr>
     </w:tbl>
@@ -4338,7 +5718,7 @@
       </w:r>
     </w:p>
     <w:p>
-      <w:pPr>
+      <w:r>
         <w:rPr>
           <w:rStyle w:val="IntenseEmphasis"/>
           <w:b w:val="0"/>
@@ -4346,8 +5726,112 @@
           <w:i w:val="0"/>
           <w:iCs w:val="0"/>
         </w:rPr>
+        <w:t>Slowly but surely making steps in the professional world. Now I must wait for a response to see what the next step will be.</w:t>
+      </w:r>
+    </w:p>
+    <w:p>
+      <w:pPr>
+        <w:pStyle w:val="Heading2"/>
       </w:pPr>
-      <w:r>
+      <w:bookmarkStart w:id="18" w:name="_Toc82446946"/>
+      <w:r>
+        <w:t>First Evaluation: week 1</w:t>
+      </w:r>
+      <w:r>
+        <w:t xml:space="preserve"> </w:t>
+      </w:r>
+      <w:r>
+        <w:t>(</w:t>
+      </w:r>
+      <w:r>
+        <w:t>02</w:t>
+      </w:r>
+      <w:r>
+        <w:t>/09/2021)</w:t>
+      </w:r>
+      <w:bookmarkEnd w:id="18"/>
+    </w:p>
+    <w:p>
+      <w:r>
+        <w:t xml:space="preserve">Last semester I started looking for internship opportunities in the field of IT. I also made a LinkedIn account where I provided crucial information about myself and my skills. I already got into contact with a few recruiters, </w:t>
+      </w:r>
+      <w:r>
+        <w:t>b</w:t>
+      </w:r>
+      <w:r>
+        <w:t>ut I am not sure yet if I will pursue these</w:t>
+      </w:r>
+      <w:r>
+        <w:t xml:space="preserve"> offers</w:t>
+      </w:r>
+      <w:r>
+        <w:t>. The next step for me will be creating an online portfolio.</w:t>
+      </w:r>
+    </w:p>
+    <w:tbl>
+      <w:tblPr>
+        <w:tblStyle w:val="ListTable2"/>
+        <w:tblW w:w="0" w:type="auto"/>
+        <w:tblLook w:val="04A0" w:firstRow="1" w:lastRow="0" w:firstColumn="1" w:lastColumn="0" w:noHBand="0" w:noVBand="1"/>
+      </w:tblPr>
+      <w:tblGrid>
+        <w:gridCol w:w="9350"/>
+      </w:tblGrid>
+      <w:tr>
+        <w:trPr>
+          <w:cnfStyle w:val="100000000000" w:firstRow="1" w:lastRow="0" w:firstColumn="0" w:lastColumn="0" w:oddVBand="0" w:evenVBand="0" w:oddHBand="0" w:evenHBand="0" w:firstRowFirstColumn="0" w:firstRowLastColumn="0" w:lastRowFirstColumn="0" w:lastRowLastColumn="0"/>
+        </w:trPr>
+        <w:tc>
+          <w:tcPr>
+            <w:cnfStyle w:val="001000000000" w:firstRow="0" w:lastRow="0" w:firstColumn="1" w:lastColumn="0" w:oddVBand="0" w:evenVBand="0" w:oddHBand="0" w:evenHBand="0" w:firstRowFirstColumn="0" w:firstRowLastColumn="0" w:lastRowFirstColumn="0" w:lastRowLastColumn="0"/>
+            <w:tcW w:w="9350" w:type="dxa"/>
+          </w:tcPr>
+          <w:p>
+            <w:pPr>
+              <w:jc w:val="center"/>
+              <w:rPr>
+                <w:b w:val="0"/>
+                <w:bCs w:val="0"/>
+              </w:rPr>
+            </w:pPr>
+          </w:p>
+          <w:p>
+            <w:pPr>
+              <w:jc w:val="center"/>
+            </w:pPr>
+            <w:r>
+              <w:t xml:space="preserve">Talking on Friday (10/09/2021) with Nico, he gave me advice to look on the </w:t>
+            </w:r>
+            <w:r>
+              <w:t>F</w:t>
+            </w:r>
+            <w:r>
+              <w:t>ontys internship portal. There I could find some more information.</w:t>
+            </w:r>
+          </w:p>
+          <w:p>
+            <w:pPr>
+              <w:jc w:val="center"/>
+            </w:pPr>
+          </w:p>
+        </w:tc>
+      </w:tr>
+    </w:tbl>
+    <w:p>
+      <w:pPr>
+        <w:rPr>
+          <w:rStyle w:val="IntenseEmphasis"/>
+        </w:rPr>
+      </w:pPr>
+      <w:r>
+        <w:rPr>
+          <w:rStyle w:val="IntenseEmphasis"/>
+        </w:rPr>
+        <w:t>Self-Assessment: Orienting</w:t>
+      </w:r>
+    </w:p>
+    <w:p>
+      <w:pPr>
         <w:rPr>
           <w:rStyle w:val="IntenseEmphasis"/>
           <w:b w:val="0"/>
@@ -4355,11 +5839,20 @@
           <w:i w:val="0"/>
           <w:iCs w:val="0"/>
         </w:rPr>
+      </w:pPr>
+      <w:r>
+        <w:rPr>
+          <w:rStyle w:val="IntenseEmphasis"/>
+          <w:b w:val="0"/>
+          <w:bCs w:val="0"/>
+          <w:i w:val="0"/>
+          <w:iCs w:val="0"/>
+        </w:rPr>
         <w:t>I Have made a start concerning my internship. I am looking around and preparing myself for the next steps. Some guidance would be nice.</w:t>
       </w:r>
     </w:p>
     <w:sectPr>
-      <w:footerReference w:type="default" r:id="rId8"/>
+      <w:footerReference w:type="default" r:id="rId13"/>
       <w:pgSz w:w="12240" w:h="15840"/>
       <w:pgMar w:top="1440" w:right="1440" w:bottom="1440" w:left="1440" w:header="720" w:footer="720" w:gutter="0"/>
       <w:cols w:space="720"/>
@@ -5879,6 +7372,18 @@
       <w:contextualSpacing/>
     </w:pPr>
   </w:style>
+  <w:style w:type="character" w:styleId="UnresolvedMention">
+    <w:name w:val="Unresolved Mention"/>
+    <w:basedOn w:val="DefaultParagraphFont"/>
+    <w:uiPriority w:val="99"/>
+    <w:semiHidden/>
+    <w:unhideWhenUsed/>
+    <w:rsid w:val="00623AAB"/>
+    <w:rPr>
+      <w:color w:val="605E5C"/>
+      <w:shd w:val="clear" w:color="auto" w:fill="E1DFDD"/>
+    </w:rPr>
+  </w:style>
 </w:styles>
 </file>
 

</xml_diff>